<commit_message>
Relocate outputs and inputs
</commit_message>
<xml_diff>
--- a/Researchs.docx
+++ b/Researchs.docx
@@ -12026,6 +12026,69 @@
     </w:p>
     <w:p>
       <w:pPr>
+        <w:ind w:firstLine="0"/>
+        <w:rPr>
+          <w:lang w:val="lt-LT"/>
+        </w:rPr>
+      </w:pPr>
+      <w:r>
+        <w:rPr>
+          <w:noProof/>
+        </w:rPr>
+        <w:lastRenderedPageBreak/>
+        <w:drawing>
+          <wp:inline distT="0" distB="0" distL="0" distR="0" wp14:anchorId="76FC253E" wp14:editId="552BEE5B">
+            <wp:extent cx="5021580" cy="4295939"/>
+            <wp:effectExtent l="0" t="0" r="7620" b="9525"/>
+            <wp:docPr id="1" name="Picture 1"/>
+            <wp:cNvGraphicFramePr>
+              <a:graphicFrameLocks xmlns:a="http://schemas.openxmlformats.org/drawingml/2006/main" noChangeAspect="1"/>
+            </wp:cNvGraphicFramePr>
+            <a:graphic xmlns:a="http://schemas.openxmlformats.org/drawingml/2006/main">
+              <a:graphicData uri="http://schemas.openxmlformats.org/drawingml/2006/picture">
+                <pic:pic xmlns:pic="http://schemas.openxmlformats.org/drawingml/2006/picture">
+                  <pic:nvPicPr>
+                    <pic:cNvPr id="1" name=""/>
+                    <pic:cNvPicPr/>
+                  </pic:nvPicPr>
+                  <pic:blipFill>
+                    <a:blip r:embed="rId11"/>
+                    <a:stretch>
+                      <a:fillRect/>
+                    </a:stretch>
+                  </pic:blipFill>
+                  <pic:spPr>
+                    <a:xfrm>
+                      <a:off x="0" y="0"/>
+                      <a:ext cx="5022301" cy="4296556"/>
+                    </a:xfrm>
+                    <a:prstGeom prst="rect">
+                      <a:avLst/>
+                    </a:prstGeom>
+                  </pic:spPr>
+                </pic:pic>
+              </a:graphicData>
+            </a:graphic>
+          </wp:inline>
+        </w:drawing>
+      </w:r>
+    </w:p>
+    <w:p>
+      <w:pPr>
+        <w:ind w:firstLine="0"/>
+        <w:rPr>
+          <w:lang w:val="lt-LT"/>
+        </w:rPr>
+      </w:pPr>
+      <w:r>
+        <w:rPr>
+          <w:lang w:val="lt-LT"/>
+        </w:rPr>
+        <w:t>http://www.psychicorigami.com/2007/06/28/tackling-the-travelling-salesman-problem-simmulated-annealing/</w:t>
+      </w:r>
+    </w:p>
+    <w:p>
+      <w:pPr>
         <w:pStyle w:val="Heading3"/>
         <w:rPr>
           <w:lang w:val="lt-LT"/>
@@ -12050,7 +12113,15 @@
         <w:rPr>
           <w:lang w:val="lt-LT"/>
         </w:rPr>
-        <w:t>Tyrėjai dažnai bando imituoti gamtą, kai vienas iš tokių pavyzdžių yra labai sėkmingas genetinių algoritmų naudojimas. Dar viena įdomi idėja yra imituoti skruzdžių judesius.</w:t>
+        <w:t>Tyrėjai dažnai bando imituoti g</w:t>
+      </w:r>
+      <w:bookmarkStart w:id="74" w:name="_GoBack"/>
+      <w:bookmarkEnd w:id="74"/>
+      <w:r>
+        <w:rPr>
+          <w:lang w:val="lt-LT"/>
+        </w:rPr>
+        <w:t>amtą, kai vienas iš tokių pavyzdžių yra labai sėkmingas genetinių algoritmų naudojimas. Dar viena įdomi idėja yra imituoti skruzdžių judesius.</w:t>
       </w:r>
       <w:r>
         <w:rPr>
@@ -12389,7 +12460,7 @@
           <w:lang w:val="lt-LT"/>
         </w:rPr>
       </w:pPr>
-      <w:bookmarkStart w:id="74" w:name="_Toc509153091"/>
+      <w:bookmarkStart w:id="75" w:name="_Toc509153091"/>
       <w:bookmarkEnd w:id="62"/>
       <w:bookmarkEnd w:id="63"/>
       <w:r>
@@ -12398,7 +12469,7 @@
         </w:rPr>
         <w:t>Klasterinė analizė ir taikymo metodai</w:t>
       </w:r>
-      <w:bookmarkEnd w:id="74"/>
+      <w:bookmarkEnd w:id="75"/>
     </w:p>
     <w:p>
       <w:pPr>
@@ -12743,7 +12814,7 @@
                 <w:lang w:val="lt-LT"/>
               </w:rPr>
             </w:pPr>
-            <w:bookmarkStart w:id="75" w:name="OLE_LINK48"/>
+            <w:bookmarkStart w:id="76" w:name="OLE_LINK48"/>
             <w:r>
               <w:rPr>
                 <w:lang w:val="lt-LT"/>
@@ -12790,7 +12861,7 @@
               </w:rPr>
               <w:t xml:space="preserve"> </w:t>
             </w:r>
-            <w:bookmarkEnd w:id="75"/>
+            <w:bookmarkEnd w:id="76"/>
             <w:r>
               <w:rPr>
                 <w:lang w:val="lt-LT"/>
@@ -12843,16 +12914,16 @@
                 <w:lang w:val="lt-LT"/>
               </w:rPr>
             </w:pPr>
-            <w:bookmarkStart w:id="76" w:name="OLE_LINK73"/>
-            <w:bookmarkStart w:id="77" w:name="OLE_LINK74"/>
+            <w:bookmarkStart w:id="77" w:name="OLE_LINK73"/>
+            <w:bookmarkStart w:id="78" w:name="OLE_LINK74"/>
             <w:r>
               <w:rPr>
                 <w:lang w:val="lt-LT"/>
               </w:rPr>
               <w:t>Atstumas tarp taškų</w:t>
             </w:r>
-            <w:bookmarkEnd w:id="76"/>
             <w:bookmarkEnd w:id="77"/>
+            <w:bookmarkEnd w:id="78"/>
           </w:p>
         </w:tc>
       </w:tr>
@@ -12923,16 +12994,16 @@
                 <w:lang w:val="lt-LT"/>
               </w:rPr>
             </w:pPr>
-            <w:bookmarkStart w:id="78" w:name="OLE_LINK71"/>
-            <w:bookmarkStart w:id="79" w:name="OLE_LINK72"/>
+            <w:bookmarkStart w:id="79" w:name="OLE_LINK71"/>
+            <w:bookmarkStart w:id="80" w:name="OLE_LINK72"/>
             <w:r>
               <w:rPr>
                 <w:lang w:val="lt-LT"/>
               </w:rPr>
               <w:t xml:space="preserve">Nekeičiamo dydžio </w:t>
             </w:r>
-            <w:bookmarkEnd w:id="78"/>
             <w:bookmarkEnd w:id="79"/>
+            <w:bookmarkEnd w:id="80"/>
             <w:proofErr w:type="spellStart"/>
             <w:r>
               <w:rPr>
@@ -12954,16 +13025,16 @@
                 <w:lang w:val="lt-LT"/>
               </w:rPr>
             </w:pPr>
-            <w:bookmarkStart w:id="80" w:name="OLE_LINK75"/>
-            <w:bookmarkStart w:id="81" w:name="OLE_LINK76"/>
+            <w:bookmarkStart w:id="81" w:name="OLE_LINK75"/>
+            <w:bookmarkStart w:id="82" w:name="OLE_LINK76"/>
             <w:r>
               <w:rPr>
                 <w:lang w:val="lt-LT"/>
               </w:rPr>
               <w:t>Daug klasterių, skirtingas dydis klasterių, ne plokščia geometrija</w:t>
             </w:r>
-            <w:bookmarkEnd w:id="80"/>
             <w:bookmarkEnd w:id="81"/>
+            <w:bookmarkEnd w:id="82"/>
           </w:p>
         </w:tc>
         <w:tc>
@@ -13160,7 +13231,7 @@
                 <w:lang w:val="lt-LT"/>
               </w:rPr>
             </w:pPr>
-            <w:bookmarkStart w:id="82" w:name="OLE_LINK22"/>
+            <w:bookmarkStart w:id="83" w:name="OLE_LINK22"/>
             <w:r>
               <w:rPr>
                 <w:lang w:val="lt-LT"/>
@@ -13173,7 +13244,7 @@
               </w:rPr>
               <w:t>sterių skaičius</w:t>
             </w:r>
-            <w:bookmarkEnd w:id="82"/>
+            <w:bookmarkEnd w:id="83"/>
           </w:p>
         </w:tc>
         <w:tc>
@@ -13200,8 +13271,8 @@
               </w:rPr>
               <w:t xml:space="preserve"> </w:t>
             </w:r>
-            <w:bookmarkStart w:id="83" w:name="OLE_LINK49"/>
-            <w:bookmarkStart w:id="84" w:name="OLE_LINK70"/>
+            <w:bookmarkStart w:id="84" w:name="OLE_LINK49"/>
+            <w:bookmarkStart w:id="85" w:name="OLE_LINK70"/>
             <w:proofErr w:type="spellStart"/>
             <w:r>
               <w:rPr>
@@ -13229,8 +13300,8 @@
               </w:rPr>
               <w:t>n_clusters</w:t>
             </w:r>
-            <w:bookmarkEnd w:id="83"/>
             <w:bookmarkEnd w:id="84"/>
+            <w:bookmarkEnd w:id="85"/>
             <w:proofErr w:type="spellEnd"/>
           </w:p>
         </w:tc>
@@ -13318,7 +13389,7 @@
                 <w:lang w:val="lt-LT"/>
               </w:rPr>
             </w:pPr>
-            <w:bookmarkStart w:id="85" w:name="_Hlk508805391"/>
+            <w:bookmarkStart w:id="86" w:name="_Hlk508805391"/>
             <w:proofErr w:type="spellStart"/>
             <w:r>
               <w:rPr>
@@ -13442,8 +13513,8 @@
                 <w:lang w:val="lt-LT"/>
               </w:rPr>
             </w:pPr>
-            <w:bookmarkStart w:id="86" w:name="OLE_LINK77"/>
-            <w:bookmarkStart w:id="87" w:name="OLE_LINK78"/>
+            <w:bookmarkStart w:id="87" w:name="OLE_LINK77"/>
+            <w:bookmarkStart w:id="88" w:name="OLE_LINK78"/>
             <w:r>
               <w:rPr>
                 <w:lang w:val="lt-LT"/>
@@ -13480,8 +13551,8 @@
               </w:rPr>
               <w:t xml:space="preserve"> jungiamumo apribojimai</w:t>
             </w:r>
-            <w:bookmarkEnd w:id="86"/>
             <w:bookmarkEnd w:id="87"/>
+            <w:bookmarkEnd w:id="88"/>
           </w:p>
         </w:tc>
         <w:tc>
@@ -13504,7 +13575,7 @@
           </w:p>
         </w:tc>
       </w:tr>
-      <w:bookmarkEnd w:id="85"/>
+      <w:bookmarkEnd w:id="86"/>
       <w:tr>
         <w:tc>
           <w:tcPr>
@@ -14278,7 +14349,7 @@
           <w:lang w:val="lt-LT"/>
         </w:rPr>
       </w:pPr>
-      <w:bookmarkStart w:id="88" w:name="_Toc509153092"/>
+      <w:bookmarkStart w:id="89" w:name="_Toc509153092"/>
       <w:r>
         <w:rPr>
           <w:lang w:val="lt-LT"/>
@@ -14298,7 +14369,7 @@
         </w:rPr>
         <w:t>klasterizuojant</w:t>
       </w:r>
-      <w:bookmarkEnd w:id="88"/>
+      <w:bookmarkEnd w:id="89"/>
       <w:proofErr w:type="spellEnd"/>
     </w:p>
     <w:p>
@@ -14829,8 +14900,8 @@
         </w:rPr>
         <w:t xml:space="preserve">Inercija daro prielaidą, kad klasteriai yra išgaubti ir </w:t>
       </w:r>
-      <w:bookmarkStart w:id="89" w:name="OLE_LINK23"/>
-      <w:bookmarkStart w:id="90" w:name="OLE_LINK45"/>
+      <w:bookmarkStart w:id="90" w:name="OLE_LINK23"/>
+      <w:bookmarkStart w:id="91" w:name="OLE_LINK45"/>
       <w:proofErr w:type="spellStart"/>
       <w:r>
         <w:rPr>
@@ -14838,8 +14909,8 @@
         </w:rPr>
         <w:t>izotropiniai</w:t>
       </w:r>
-      <w:bookmarkEnd w:id="89"/>
       <w:bookmarkEnd w:id="90"/>
+      <w:bookmarkEnd w:id="91"/>
       <w:proofErr w:type="spellEnd"/>
       <w:r>
         <w:rPr>
@@ -15111,9 +15182,9 @@
           <w:lang w:val="lt-LT"/>
         </w:rPr>
       </w:pPr>
-      <w:bookmarkStart w:id="91" w:name="_Toc509153093"/>
-      <w:bookmarkStart w:id="92" w:name="OLE_LINK79"/>
-      <w:bookmarkStart w:id="93" w:name="OLE_LINK80"/>
+      <w:bookmarkStart w:id="92" w:name="_Toc509153093"/>
+      <w:bookmarkStart w:id="93" w:name="OLE_LINK79"/>
+      <w:bookmarkStart w:id="94" w:name="OLE_LINK80"/>
       <w:proofErr w:type="spellStart"/>
       <w:r>
         <w:rPr>
@@ -15162,8 +15233,8 @@
         </w:rPr>
         <w:t>(</w:t>
       </w:r>
-      <w:bookmarkStart w:id="94" w:name="OLE_LINK85"/>
-      <w:bookmarkStart w:id="95" w:name="OLE_LINK86"/>
+      <w:bookmarkStart w:id="95" w:name="OLE_LINK85"/>
+      <w:bookmarkStart w:id="96" w:name="OLE_LINK86"/>
       <w:proofErr w:type="spellStart"/>
       <w:r>
         <w:rPr>
@@ -15185,27 +15256,27 @@
         </w:rPr>
         <w:t>Propagation</w:t>
       </w:r>
+      <w:bookmarkEnd w:id="95"/>
+      <w:bookmarkEnd w:id="96"/>
+      <w:proofErr w:type="spellEnd"/>
+      <w:r>
+        <w:rPr>
+          <w:lang w:val="lt-LT"/>
+        </w:rPr>
+        <w:t>)</w:t>
+      </w:r>
+      <w:bookmarkEnd w:id="92"/>
+    </w:p>
+    <w:p>
+      <w:pPr>
+        <w:rPr>
+          <w:lang w:val="lt-LT"/>
+        </w:rPr>
+      </w:pPr>
+      <w:bookmarkStart w:id="97" w:name="OLE_LINK87"/>
+      <w:bookmarkStart w:id="98" w:name="OLE_LINK88"/>
+      <w:bookmarkEnd w:id="93"/>
       <w:bookmarkEnd w:id="94"/>
-      <w:bookmarkEnd w:id="95"/>
-      <w:proofErr w:type="spellEnd"/>
-      <w:r>
-        <w:rPr>
-          <w:lang w:val="lt-LT"/>
-        </w:rPr>
-        <w:t>)</w:t>
-      </w:r>
-      <w:bookmarkEnd w:id="91"/>
-    </w:p>
-    <w:p>
-      <w:pPr>
-        <w:rPr>
-          <w:lang w:val="lt-LT"/>
-        </w:rPr>
-      </w:pPr>
-      <w:bookmarkStart w:id="96" w:name="OLE_LINK87"/>
-      <w:bookmarkStart w:id="97" w:name="OLE_LINK88"/>
-      <w:bookmarkEnd w:id="92"/>
-      <w:bookmarkEnd w:id="93"/>
       <w:proofErr w:type="spellStart"/>
       <w:r>
         <w:rPr>
@@ -15258,8 +15329,8 @@
         </w:rPr>
         <w:t xml:space="preserve"> </w:t>
       </w:r>
-      <w:bookmarkEnd w:id="96"/>
       <w:bookmarkEnd w:id="97"/>
+      <w:bookmarkEnd w:id="98"/>
       <w:r>
         <w:rPr>
           <w:lang w:val="lt-LT"/>
@@ -15547,14 +15618,14 @@
           <w:lang w:val="lt-LT"/>
         </w:rPr>
       </w:pPr>
-      <w:bookmarkStart w:id="98" w:name="_Toc509153094"/>
+      <w:bookmarkStart w:id="99" w:name="_Toc509153094"/>
       <w:r>
         <w:rPr>
           <w:lang w:val="lt-LT"/>
         </w:rPr>
         <w:t>Hierarchinis klasterizavimas</w:t>
       </w:r>
-      <w:bookmarkEnd w:id="98"/>
+      <w:bookmarkEnd w:id="99"/>
     </w:p>
     <w:p>
       <w:pPr>
@@ -16050,9 +16121,9 @@
           <w:lang w:val="lt-LT"/>
         </w:rPr>
       </w:pPr>
-      <w:bookmarkStart w:id="99" w:name="_Toc509153095"/>
-      <w:bookmarkStart w:id="100" w:name="OLE_LINK81"/>
-      <w:bookmarkStart w:id="101" w:name="OLE_LINK82"/>
+      <w:bookmarkStart w:id="100" w:name="_Toc509153095"/>
+      <w:bookmarkStart w:id="101" w:name="OLE_LINK81"/>
+      <w:bookmarkStart w:id="102" w:name="OLE_LINK82"/>
       <w:r>
         <w:rPr>
           <w:lang w:val="lt-LT"/>
@@ -16065,24 +16136,24 @@
         </w:rPr>
         <w:t xml:space="preserve"> klasterizavimas</w:t>
       </w:r>
-      <w:bookmarkEnd w:id="99"/>
-    </w:p>
-    <w:p>
-      <w:pPr>
-        <w:rPr>
-          <w:lang w:val="lt-LT"/>
-        </w:rPr>
-      </w:pPr>
-      <w:bookmarkStart w:id="102" w:name="OLE_LINK83"/>
-      <w:bookmarkStart w:id="103" w:name="OLE_LINK84"/>
+      <w:bookmarkEnd w:id="100"/>
+    </w:p>
+    <w:p>
+      <w:pPr>
+        <w:rPr>
+          <w:lang w:val="lt-LT"/>
+        </w:rPr>
+      </w:pPr>
+      <w:bookmarkStart w:id="103" w:name="OLE_LINK83"/>
+      <w:bookmarkStart w:id="104" w:name="OLE_LINK84"/>
       <w:r>
         <w:rPr>
           <w:lang w:val="lt-LT"/>
         </w:rPr>
         <w:t xml:space="preserve">DBSCAN </w:t>
       </w:r>
-      <w:bookmarkEnd w:id="102"/>
       <w:bookmarkEnd w:id="103"/>
+      <w:bookmarkEnd w:id="104"/>
       <w:r>
         <w:rPr>
           <w:lang w:val="lt-LT"/>
@@ -16249,8 +16320,8 @@
         </w:rPr>
         <w:t xml:space="preserve">. Didesni </w:t>
       </w:r>
-      <w:bookmarkStart w:id="104" w:name="OLE_LINK93"/>
-      <w:bookmarkStart w:id="105" w:name="OLE_LINK94"/>
+      <w:bookmarkStart w:id="105" w:name="OLE_LINK93"/>
+      <w:bookmarkStart w:id="106" w:name="OLE_LINK94"/>
       <w:proofErr w:type="spellStart"/>
       <w:r>
         <w:rPr>
@@ -16279,8 +16350,8 @@
         </w:rPr>
         <w:t xml:space="preserve"> </w:t>
       </w:r>
-      <w:bookmarkEnd w:id="104"/>
       <w:bookmarkEnd w:id="105"/>
+      <w:bookmarkEnd w:id="106"/>
       <w:r>
         <w:rPr>
           <w:lang w:val="lt-LT"/>
@@ -16354,8 +16425,8 @@
           <w:lang w:val="lt-LT"/>
         </w:rPr>
       </w:pPr>
-      <w:bookmarkStart w:id="106" w:name="OLE_LINK95"/>
-      <w:bookmarkStart w:id="107" w:name="OLE_LINK96"/>
+      <w:bookmarkStart w:id="107" w:name="OLE_LINK95"/>
+      <w:bookmarkStart w:id="108" w:name="OLE_LINK96"/>
       <w:r>
         <w:rPr>
           <w:lang w:val="lt-LT"/>
@@ -16414,8 +16485,8 @@
         </w:rPr>
         <w:t xml:space="preserve"> </w:t>
       </w:r>
-      <w:bookmarkEnd w:id="106"/>
       <w:bookmarkEnd w:id="107"/>
+      <w:bookmarkEnd w:id="108"/>
       <w:r>
         <w:rPr>
           <w:lang w:val="lt-LT"/>
@@ -16697,28 +16768,28 @@
           <w:lang w:val="lt-LT"/>
         </w:rPr>
       </w:pPr>
-      <w:bookmarkStart w:id="108" w:name="OLE_LINK91"/>
-      <w:bookmarkStart w:id="109" w:name="OLE_LINK92"/>
-      <w:bookmarkStart w:id="110" w:name="_Toc509153096"/>
+      <w:bookmarkStart w:id="109" w:name="OLE_LINK91"/>
+      <w:bookmarkStart w:id="110" w:name="OLE_LINK92"/>
+      <w:bookmarkStart w:id="111" w:name="_Toc509153096"/>
       <w:r>
         <w:rPr>
           <w:lang w:val="lt-LT"/>
         </w:rPr>
         <w:t xml:space="preserve">HDBSCAN </w:t>
       </w:r>
-      <w:bookmarkStart w:id="111" w:name="OLE_LINK89"/>
-      <w:bookmarkStart w:id="112" w:name="OLE_LINK90"/>
-      <w:bookmarkEnd w:id="108"/>
+      <w:bookmarkStart w:id="112" w:name="OLE_LINK89"/>
+      <w:bookmarkStart w:id="113" w:name="OLE_LINK90"/>
       <w:bookmarkEnd w:id="109"/>
+      <w:bookmarkEnd w:id="110"/>
       <w:r>
         <w:rPr>
           <w:lang w:val="lt-LT"/>
         </w:rPr>
         <w:t>klasterizavimas</w:t>
       </w:r>
-      <w:bookmarkEnd w:id="110"/>
       <w:bookmarkEnd w:id="111"/>
       <w:bookmarkEnd w:id="112"/>
+      <w:bookmarkEnd w:id="113"/>
     </w:p>
     <w:p>
       <w:pPr>
@@ -17863,7 +17934,7 @@
         </w:rPr>
         <w:t xml:space="preserve"> </w:t>
       </w:r>
-      <w:bookmarkStart w:id="113" w:name="OLE_LINK98"/>
+      <w:bookmarkStart w:id="114" w:name="OLE_LINK98"/>
       <w:proofErr w:type="spellStart"/>
       <w:r>
         <w:rPr>
@@ -17871,7 +17942,7 @@
         </w:rPr>
         <w:t>minimum_cluster_size</w:t>
       </w:r>
-      <w:bookmarkEnd w:id="113"/>
+      <w:bookmarkEnd w:id="114"/>
       <w:proofErr w:type="spellEnd"/>
       <w:r>
         <w:rPr>
@@ -18190,10 +18261,10 @@
         </w:rPr>
         <w:t xml:space="preserve"> </w:t>
       </w:r>
-      <w:bookmarkStart w:id="114" w:name="OLE_LINK99"/>
-      <w:bookmarkStart w:id="115" w:name="OLE_LINK100"/>
-      <w:bookmarkStart w:id="116" w:name="OLE_LINK101"/>
-      <w:bookmarkStart w:id="117" w:name="OLE_LINK102"/>
+      <w:bookmarkStart w:id="115" w:name="OLE_LINK99"/>
+      <w:bookmarkStart w:id="116" w:name="OLE_LINK100"/>
+      <w:bookmarkStart w:id="117" w:name="OLE_LINK101"/>
+      <w:bookmarkStart w:id="118" w:name="OLE_LINK102"/>
       <m:oMath>
         <m:sSub>
           <m:sSubPr>
@@ -18225,16 +18296,16 @@
           </m:sub>
         </m:sSub>
       </m:oMath>
-      <w:bookmarkEnd w:id="114"/>
       <w:bookmarkEnd w:id="115"/>
+      <w:bookmarkEnd w:id="116"/>
       <w:r>
         <w:rPr>
           <w:lang w:val="lt-LT"/>
         </w:rPr>
         <w:t xml:space="preserve"> </w:t>
       </w:r>
-      <w:bookmarkEnd w:id="116"/>
       <w:bookmarkEnd w:id="117"/>
+      <w:bookmarkEnd w:id="118"/>
       <w:r>
         <w:rPr>
           <w:lang w:val="lt-LT"/>
@@ -18499,7 +18570,7 @@
           <w:lang w:val="lt-LT"/>
         </w:rPr>
       </w:pPr>
-      <w:bookmarkStart w:id="118" w:name="_Toc509153097"/>
+      <w:bookmarkStart w:id="119" w:name="_Toc509153097"/>
       <w:proofErr w:type="spellStart"/>
       <w:r>
         <w:rPr>
@@ -18514,7 +18585,7 @@
         </w:rPr>
         <w:t xml:space="preserve"> klasterizavimo metodas</w:t>
       </w:r>
-      <w:bookmarkEnd w:id="118"/>
+      <w:bookmarkEnd w:id="119"/>
     </w:p>
     <w:p>
       <w:pPr>
@@ -19041,7 +19112,7 @@
           <w:lang w:val="lt-LT"/>
         </w:rPr>
       </w:pPr>
-      <w:bookmarkStart w:id="119" w:name="_Toc509153098"/>
+      <w:bookmarkStart w:id="120" w:name="_Toc509153098"/>
       <w:r>
         <w:rPr>
           <w:lang w:val="lt-LT"/>
@@ -19049,7 +19120,7 @@
         <w:lastRenderedPageBreak/>
         <w:t>Literatūros apžvalga (apibendrinimas)</w:t>
       </w:r>
-      <w:bookmarkEnd w:id="119"/>
+      <w:bookmarkEnd w:id="120"/>
     </w:p>
     <w:p>
       <w:r>
@@ -19177,6 +19248,34 @@
         <w:rPr>
           <w:lang w:val="lt-LT"/>
         </w:rPr>
+        <w:t xml:space="preserve">, </w:t>
+      </w:r>
+      <w:proofErr w:type="spellStart"/>
+      <w:r>
+        <w:rPr>
+          <w:lang w:val="lt-LT"/>
+        </w:rPr>
+        <w:t>Simulated</w:t>
+      </w:r>
+      <w:proofErr w:type="spellEnd"/>
+      <w:r>
+        <w:rPr>
+          <w:lang w:val="lt-LT"/>
+        </w:rPr>
+        <w:t xml:space="preserve"> </w:t>
+      </w:r>
+      <w:proofErr w:type="spellStart"/>
+      <w:r>
+        <w:rPr>
+          <w:lang w:val="lt-LT"/>
+        </w:rPr>
+        <w:t>annealing</w:t>
+      </w:r>
+      <w:proofErr w:type="spellEnd"/>
+      <w:r>
+        <w:rPr>
+          <w:lang w:val="lt-LT"/>
+        </w:rPr>
         <w:t xml:space="preserve">. </w:t>
       </w:r>
       <w:r>
@@ -19292,9 +19391,9 @@
           <w:lang w:val="lt-LT"/>
         </w:rPr>
       </w:pPr>
-      <w:bookmarkStart w:id="120" w:name="_Toc509153099"/>
-      <w:bookmarkEnd w:id="100"/>
+      <w:bookmarkStart w:id="121" w:name="_Toc509153099"/>
       <w:bookmarkEnd w:id="101"/>
+      <w:bookmarkEnd w:id="102"/>
       <w:r>
         <w:rPr>
           <w:lang w:val="lt-LT"/>
@@ -19302,7 +19401,7 @@
         <w:lastRenderedPageBreak/>
         <w:t>Medžiagos ir tyrimų metodai</w:t>
       </w:r>
-      <w:bookmarkEnd w:id="120"/>
+      <w:bookmarkEnd w:id="121"/>
     </w:p>
     <w:p>
       <w:pPr>
@@ -19330,8 +19429,8 @@
         </w:rPr>
         <w:t xml:space="preserve">Keliama problema pagrysta </w:t>
       </w:r>
-      <w:bookmarkStart w:id="121" w:name="OLE_LINK16"/>
-      <w:bookmarkStart w:id="122" w:name="OLE_LINK17"/>
+      <w:bookmarkStart w:id="122" w:name="OLE_LINK16"/>
+      <w:bookmarkStart w:id="123" w:name="OLE_LINK17"/>
       <w:r>
         <w:rPr>
           <w:lang w:val="lt-LT"/>
@@ -19344,8 +19443,8 @@
         </w:rPr>
         <w:t xml:space="preserve">įmonės </w:t>
       </w:r>
-      <w:bookmarkEnd w:id="121"/>
       <w:bookmarkEnd w:id="122"/>
+      <w:bookmarkEnd w:id="123"/>
       <w:r>
         <w:rPr>
           <w:lang w:val="lt-LT"/>
@@ -19467,7 +19566,7 @@
                     <pic:cNvPicPr/>
                   </pic:nvPicPr>
                   <pic:blipFill>
-                    <a:blip r:embed="rId11"/>
+                    <a:blip r:embed="rId12"/>
                     <a:stretch>
                       <a:fillRect/>
                     </a:stretch>
@@ -19492,8 +19591,8 @@
       <w:pPr>
         <w:pStyle w:val="Heading4"/>
       </w:pPr>
-      <w:bookmarkStart w:id="123" w:name="_Pav._Įrenginio_prastovų"/>
-      <w:bookmarkEnd w:id="123"/>
+      <w:bookmarkStart w:id="124" w:name="_Pav._Įrenginio_prastovų"/>
+      <w:bookmarkEnd w:id="124"/>
       <w:proofErr w:type="spellStart"/>
       <w:r>
         <w:t>Pav</w:t>
@@ -19555,8 +19654,8 @@
         </w:rPr>
         <w:t>Gręžimo įranga</w:t>
       </w:r>
-      <w:bookmarkStart w:id="124" w:name="OLE_LINK8"/>
-      <w:bookmarkStart w:id="125" w:name="OLE_LINK9"/>
+      <w:bookmarkStart w:id="125" w:name="OLE_LINK8"/>
+      <w:bookmarkStart w:id="126" w:name="OLE_LINK9"/>
       <w:r>
         <w:rPr>
           <w:lang w:val="lt-LT"/>
@@ -19599,8 +19698,8 @@
         </w:rPr>
         <w:t>)</w:t>
       </w:r>
-      <w:bookmarkEnd w:id="124"/>
       <w:bookmarkEnd w:id="125"/>
+      <w:bookmarkEnd w:id="126"/>
       <w:r>
         <w:rPr>
           <w:lang w:val="lt-LT"/>
@@ -20238,14 +20337,14 @@
           <w:lang w:val="lt-LT"/>
         </w:rPr>
       </w:pPr>
-      <w:bookmarkStart w:id="126" w:name="_Toc509153101"/>
+      <w:bookmarkStart w:id="127" w:name="_Toc509153101"/>
       <w:r>
         <w:rPr>
           <w:lang w:val="lt-LT"/>
         </w:rPr>
         <w:t>Žvalgomoji duomenų analizė</w:t>
       </w:r>
-      <w:bookmarkEnd w:id="126"/>
+      <w:bookmarkEnd w:id="127"/>
     </w:p>
     <w:p>
       <w:pPr>
@@ -20386,28 +20485,13 @@
           <w:lang w:val="lt-LT"/>
         </w:rPr>
       </w:pPr>
-      <w:bookmarkStart w:id="127" w:name="_Toc509153102"/>
+      <w:bookmarkStart w:id="128" w:name="_Toc509153102"/>
       <w:r>
         <w:rPr>
           <w:lang w:val="lt-LT"/>
         </w:rPr>
         <w:t>Duomenų klasterizavimas</w:t>
       </w:r>
-      <w:bookmarkEnd w:id="127"/>
-    </w:p>
-    <w:p>
-      <w:pPr>
-        <w:rPr>
-          <w:lang w:val="lt-LT"/>
-        </w:rPr>
-      </w:pPr>
-      <w:r>
-        <w:rPr>
-          <w:lang w:val="lt-LT"/>
-        </w:rPr>
-        <w:t>HDBSCAN, DBSCAN, BIRCH.</w:t>
-      </w:r>
-      <w:bookmarkStart w:id="128" w:name="_GoBack"/>
       <w:bookmarkEnd w:id="128"/>
     </w:p>
     <w:p>
@@ -20416,11 +20500,35 @@
           <w:lang w:val="lt-LT"/>
         </w:rPr>
       </w:pPr>
-      <w:r>
-        <w:rPr>
-          <w:lang w:val="lt-LT"/>
-        </w:rPr>
-        <w:t>http://hdbscan.readthedocs.io/en/latest/performance_and_scalability.html</w:t>
+      <w:bookmarkStart w:id="129" w:name="OLE_LINK3"/>
+      <w:r>
+        <w:rPr>
+          <w:lang w:val="lt-LT"/>
+        </w:rPr>
+        <w:t>HDBSCAN</w:t>
+      </w:r>
+      <w:bookmarkEnd w:id="129"/>
+      <w:r>
+        <w:rPr>
+          <w:lang w:val="lt-LT"/>
+        </w:rPr>
+        <w:t xml:space="preserve">, DBSCAN, </w:t>
+      </w:r>
+      <w:bookmarkStart w:id="130" w:name="OLE_LINK1"/>
+      <w:bookmarkStart w:id="131" w:name="OLE_LINK2"/>
+      <w:r>
+        <w:rPr>
+          <w:lang w:val="lt-LT"/>
+        </w:rPr>
+        <w:t>BIRCH</w:t>
+      </w:r>
+      <w:bookmarkEnd w:id="130"/>
+      <w:bookmarkEnd w:id="131"/>
+      <w:r>
+        <w:rPr>
+          <w:lang w:val="lt-LT"/>
+        </w:rPr>
+        <w:t>.</w:t>
       </w:r>
     </w:p>
     <w:p>
@@ -20430,6 +20538,866 @@
           <w:lang w:val="lt-LT"/>
         </w:rPr>
       </w:pPr>
+      <w:r>
+        <w:rPr>
+          <w:lang w:val="lt-LT"/>
+        </w:rPr>
+        <w:t xml:space="preserve">DBSCAN klasterizavimo metodas realizuotas taikant </w:t>
+      </w:r>
+      <w:proofErr w:type="spellStart"/>
+      <w:r>
+        <w:rPr>
+          <w:rStyle w:val="CodeTXTChar"/>
+        </w:rPr>
+        <w:t>scikit-learn</w:t>
+      </w:r>
+      <w:proofErr w:type="spellEnd"/>
+      <w:r>
+        <w:rPr>
+          <w:lang w:val="lt-LT"/>
+        </w:rPr>
+        <w:t xml:space="preserve"> – </w:t>
+      </w:r>
+      <w:proofErr w:type="spellStart"/>
+      <w:r>
+        <w:rPr>
+          <w:lang w:val="lt-LT"/>
+        </w:rPr>
+        <w:t>python</w:t>
+      </w:r>
+      <w:proofErr w:type="spellEnd"/>
+      <w:r>
+        <w:rPr>
+          <w:lang w:val="lt-LT"/>
+        </w:rPr>
+        <w:t xml:space="preserve"> programinį paketą. Parinkti nustatymai:</w:t>
+      </w:r>
+    </w:p>
+    <w:p>
+      <w:pPr>
+        <w:pStyle w:val="ListParagraph"/>
+        <w:numPr>
+          <w:ilvl w:val="0"/>
+          <w:numId w:val="27"/>
+        </w:numPr>
+        <w:ind w:left="709"/>
+        <w:rPr>
+          <w:lang w:val="lt-LT"/>
+        </w:rPr>
+      </w:pPr>
+      <w:proofErr w:type="spellStart"/>
+      <w:r>
+        <w:rPr>
+          <w:rStyle w:val="CodeTXTChar"/>
+        </w:rPr>
+        <w:t>eps</w:t>
+      </w:r>
+      <w:proofErr w:type="spellEnd"/>
+      <w:r>
+        <w:rPr>
+          <w:lang w:val="lt-LT"/>
+        </w:rPr>
+        <w:t xml:space="preserve"> </w:t>
+      </w:r>
+      <w:r>
+        <w:rPr>
+          <w:lang w:val="lt-LT"/>
+        </w:rPr>
+        <w:t>–</w:t>
+      </w:r>
+      <w:r>
+        <w:rPr>
+          <w:lang w:val="lt-LT"/>
+        </w:rPr>
+        <w:t xml:space="preserve"> maksimali distancija tarp vektorių</w:t>
+      </w:r>
+      <w:r>
+        <w:rPr>
+          <w:lang w:val="lt-LT"/>
+        </w:rPr>
+        <w:t xml:space="preserve"> </w:t>
+      </w:r>
+      <w:r>
+        <w:rPr>
+          <w:lang w:val="lt-LT"/>
+        </w:rPr>
+        <w:t>įeinančiu į bendrą klasterį. Tyrimui parinkta reikšmių gardelė [];</w:t>
+      </w:r>
+    </w:p>
+    <w:p>
+      <w:pPr>
+        <w:pStyle w:val="ListParagraph"/>
+        <w:numPr>
+          <w:ilvl w:val="0"/>
+          <w:numId w:val="27"/>
+        </w:numPr>
+        <w:ind w:left="709"/>
+        <w:rPr>
+          <w:lang w:val="lt-LT"/>
+        </w:rPr>
+      </w:pPr>
+      <w:proofErr w:type="spellStart"/>
+      <w:r>
+        <w:rPr>
+          <w:rStyle w:val="CodeTXTChar"/>
+        </w:rPr>
+        <w:t>min_samples</w:t>
+      </w:r>
+      <w:proofErr w:type="spellEnd"/>
+      <w:r>
+        <w:rPr>
+          <w:rFonts w:ascii="Helvetica" w:hAnsi="Helvetica" w:cs="Helvetica"/>
+          <w:color w:val="1D1F22"/>
+          <w:sz w:val="22"/>
+          <w:shd w:val="clear" w:color="auto" w:fill="FFFFFF"/>
+        </w:rPr>
+        <w:t xml:space="preserve"> – </w:t>
+      </w:r>
+      <w:proofErr w:type="spellStart"/>
+      <w:r>
+        <w:rPr>
+          <w:rFonts w:ascii="Helvetica" w:hAnsi="Helvetica" w:cs="Helvetica"/>
+          <w:color w:val="1D1F22"/>
+          <w:sz w:val="22"/>
+          <w:shd w:val="clear" w:color="auto" w:fill="FFFFFF"/>
+        </w:rPr>
+        <w:t>minimalus</w:t>
+      </w:r>
+      <w:proofErr w:type="spellEnd"/>
+      <w:r>
+        <w:rPr>
+          <w:rFonts w:ascii="Helvetica" w:hAnsi="Helvetica" w:cs="Helvetica"/>
+          <w:color w:val="1D1F22"/>
+          <w:sz w:val="22"/>
+          <w:shd w:val="clear" w:color="auto" w:fill="FFFFFF"/>
+        </w:rPr>
+        <w:t xml:space="preserve"> </w:t>
+      </w:r>
+      <w:proofErr w:type="spellStart"/>
+      <w:r>
+        <w:rPr>
+          <w:rFonts w:ascii="Helvetica" w:hAnsi="Helvetica" w:cs="Helvetica"/>
+          <w:color w:val="1D1F22"/>
+          <w:sz w:val="22"/>
+          <w:shd w:val="clear" w:color="auto" w:fill="FFFFFF"/>
+        </w:rPr>
+        <w:t>taškų</w:t>
+      </w:r>
+      <w:proofErr w:type="spellEnd"/>
+      <w:r>
+        <w:rPr>
+          <w:rFonts w:ascii="Helvetica" w:hAnsi="Helvetica" w:cs="Helvetica"/>
+          <w:color w:val="1D1F22"/>
+          <w:sz w:val="22"/>
+          <w:shd w:val="clear" w:color="auto" w:fill="FFFFFF"/>
+        </w:rPr>
+        <w:t xml:space="preserve"> </w:t>
+      </w:r>
+      <w:proofErr w:type="spellStart"/>
+      <w:r>
+        <w:rPr>
+          <w:rFonts w:ascii="Helvetica" w:hAnsi="Helvetica" w:cs="Helvetica"/>
+          <w:color w:val="1D1F22"/>
+          <w:sz w:val="22"/>
+          <w:shd w:val="clear" w:color="auto" w:fill="FFFFFF"/>
+        </w:rPr>
+        <w:t>skaičius</w:t>
+      </w:r>
+      <w:proofErr w:type="spellEnd"/>
+      <w:r>
+        <w:rPr>
+          <w:rFonts w:ascii="Helvetica" w:hAnsi="Helvetica" w:cs="Helvetica"/>
+          <w:color w:val="1D1F22"/>
+          <w:sz w:val="22"/>
+          <w:shd w:val="clear" w:color="auto" w:fill="FFFFFF"/>
+        </w:rPr>
+        <w:t xml:space="preserve"> </w:t>
+      </w:r>
+      <w:proofErr w:type="spellStart"/>
+      <w:r>
+        <w:rPr>
+          <w:rFonts w:ascii="Helvetica" w:hAnsi="Helvetica" w:cs="Helvetica"/>
+          <w:color w:val="1D1F22"/>
+          <w:sz w:val="22"/>
+          <w:shd w:val="clear" w:color="auto" w:fill="FFFFFF"/>
+        </w:rPr>
+        <w:t>sudarantis</w:t>
+      </w:r>
+      <w:proofErr w:type="spellEnd"/>
+      <w:r>
+        <w:rPr>
+          <w:rFonts w:ascii="Helvetica" w:hAnsi="Helvetica" w:cs="Helvetica"/>
+          <w:color w:val="1D1F22"/>
+          <w:sz w:val="22"/>
+          <w:shd w:val="clear" w:color="auto" w:fill="FFFFFF"/>
+        </w:rPr>
+        <w:t xml:space="preserve"> </w:t>
+      </w:r>
+      <w:proofErr w:type="spellStart"/>
+      <w:r>
+        <w:rPr>
+          <w:rFonts w:ascii="Helvetica" w:hAnsi="Helvetica" w:cs="Helvetica"/>
+          <w:color w:val="1D1F22"/>
+          <w:sz w:val="22"/>
+          <w:shd w:val="clear" w:color="auto" w:fill="FFFFFF"/>
+        </w:rPr>
+        <w:t>klasterį</w:t>
+      </w:r>
+      <w:proofErr w:type="spellEnd"/>
+      <w:r>
+        <w:rPr>
+          <w:rFonts w:ascii="Helvetica" w:hAnsi="Helvetica" w:cs="Helvetica"/>
+          <w:color w:val="1D1F22"/>
+          <w:sz w:val="22"/>
+          <w:shd w:val="clear" w:color="auto" w:fill="FFFFFF"/>
+        </w:rPr>
+        <w:t xml:space="preserve">. </w:t>
+      </w:r>
+      <w:r>
+        <w:rPr>
+          <w:lang w:val="lt-LT"/>
+        </w:rPr>
+        <w:t>Tyrimui parinkta reikšmių gardelė [];</w:t>
+      </w:r>
+    </w:p>
+    <w:p>
+      <w:pPr>
+        <w:pStyle w:val="ListParagraph"/>
+        <w:numPr>
+          <w:ilvl w:val="0"/>
+          <w:numId w:val="27"/>
+        </w:numPr>
+        <w:ind w:left="709"/>
+        <w:rPr>
+          <w:lang w:val="lt-LT"/>
+        </w:rPr>
+      </w:pPr>
+      <w:proofErr w:type="spellStart"/>
+      <w:r>
+        <w:rPr>
+          <w:rStyle w:val="CodeTXTChar"/>
+        </w:rPr>
+        <w:t>metric</w:t>
+      </w:r>
+      <w:proofErr w:type="spellEnd"/>
+      <w:r>
+        <w:rPr>
+          <w:rFonts w:ascii="Helvetica" w:hAnsi="Helvetica" w:cs="Helvetica"/>
+          <w:color w:val="1D1F22"/>
+          <w:sz w:val="22"/>
+          <w:shd w:val="clear" w:color="auto" w:fill="FFFFFF"/>
+        </w:rPr>
+        <w:t> </w:t>
+      </w:r>
+      <w:r>
+        <w:rPr>
+          <w:rFonts w:ascii="Helvetica" w:hAnsi="Helvetica" w:cs="Helvetica"/>
+          <w:color w:val="1D1F22"/>
+          <w:sz w:val="22"/>
+          <w:shd w:val="clear" w:color="auto" w:fill="FFFFFF"/>
+        </w:rPr>
+        <w:t>–</w:t>
+      </w:r>
+      <w:r>
+        <w:rPr>
+          <w:rFonts w:ascii="Helvetica" w:hAnsi="Helvetica" w:cs="Helvetica"/>
+          <w:color w:val="1D1F22"/>
+          <w:sz w:val="22"/>
+          <w:shd w:val="clear" w:color="auto" w:fill="FFFFFF"/>
+        </w:rPr>
+        <w:t xml:space="preserve"> </w:t>
+      </w:r>
+      <w:proofErr w:type="spellStart"/>
+      <w:r>
+        <w:rPr>
+          <w:rFonts w:ascii="Helvetica" w:hAnsi="Helvetica" w:cs="Helvetica"/>
+          <w:color w:val="1D1F22"/>
+          <w:sz w:val="22"/>
+          <w:shd w:val="clear" w:color="auto" w:fill="FFFFFF"/>
+        </w:rPr>
+        <w:t>tyrimų</w:t>
+      </w:r>
+      <w:proofErr w:type="spellEnd"/>
+      <w:r>
+        <w:rPr>
+          <w:rFonts w:ascii="Helvetica" w:hAnsi="Helvetica" w:cs="Helvetica"/>
+          <w:color w:val="1D1F22"/>
+          <w:sz w:val="22"/>
+          <w:shd w:val="clear" w:color="auto" w:fill="FFFFFF"/>
+        </w:rPr>
+        <w:t xml:space="preserve"> </w:t>
+      </w:r>
+      <w:proofErr w:type="spellStart"/>
+      <w:r>
+        <w:rPr>
+          <w:rFonts w:ascii="Helvetica" w:hAnsi="Helvetica" w:cs="Helvetica"/>
+          <w:color w:val="1D1F22"/>
+          <w:sz w:val="22"/>
+          <w:shd w:val="clear" w:color="auto" w:fill="FFFFFF"/>
+        </w:rPr>
+        <w:t>gardelę</w:t>
+      </w:r>
+      <w:proofErr w:type="spellEnd"/>
+      <w:r>
+        <w:rPr>
+          <w:rFonts w:ascii="Helvetica" w:hAnsi="Helvetica" w:cs="Helvetica"/>
+          <w:color w:val="1D1F22"/>
+          <w:sz w:val="22"/>
+          <w:shd w:val="clear" w:color="auto" w:fill="FFFFFF"/>
+        </w:rPr>
+        <w:t xml:space="preserve"> </w:t>
+      </w:r>
+      <w:proofErr w:type="spellStart"/>
+      <w:r>
+        <w:rPr>
+          <w:rFonts w:ascii="Helvetica" w:hAnsi="Helvetica" w:cs="Helvetica"/>
+          <w:color w:val="1D1F22"/>
+          <w:sz w:val="22"/>
+          <w:shd w:val="clear" w:color="auto" w:fill="FFFFFF"/>
+        </w:rPr>
+        <w:t>sudar</w:t>
+      </w:r>
+      <w:r>
+        <w:rPr>
+          <w:rFonts w:ascii="Helvetica" w:hAnsi="Helvetica" w:cs="Helvetica"/>
+          <w:color w:val="1D1F22"/>
+          <w:sz w:val="22"/>
+          <w:shd w:val="clear" w:color="auto" w:fill="FFFFFF"/>
+        </w:rPr>
+        <w:t>yta</w:t>
+      </w:r>
+      <w:proofErr w:type="spellEnd"/>
+      <w:r>
+        <w:rPr>
+          <w:rFonts w:ascii="Helvetica" w:hAnsi="Helvetica" w:cs="Helvetica"/>
+          <w:color w:val="1D1F22"/>
+          <w:sz w:val="22"/>
+          <w:shd w:val="clear" w:color="auto" w:fill="FFFFFF"/>
+        </w:rPr>
+        <w:t xml:space="preserve"> </w:t>
+      </w:r>
+      <w:proofErr w:type="spellStart"/>
+      <w:r>
+        <w:rPr>
+          <w:rFonts w:ascii="Helvetica" w:hAnsi="Helvetica" w:cs="Helvetica"/>
+          <w:color w:val="1D1F22"/>
+          <w:sz w:val="22"/>
+          <w:shd w:val="clear" w:color="auto" w:fill="FFFFFF"/>
+        </w:rPr>
+        <w:t>iš</w:t>
+      </w:r>
+      <w:proofErr w:type="spellEnd"/>
+      <w:r>
+        <w:rPr>
+          <w:rFonts w:ascii="Helvetica" w:hAnsi="Helvetica" w:cs="Helvetica"/>
+          <w:color w:val="1D1F22"/>
+          <w:sz w:val="22"/>
+          <w:shd w:val="clear" w:color="auto" w:fill="FFFFFF"/>
+        </w:rPr>
+        <w:t xml:space="preserve"> </w:t>
+      </w:r>
+      <w:proofErr w:type="spellStart"/>
+      <w:r>
+        <w:rPr>
+          <w:rFonts w:ascii="Helvetica" w:hAnsi="Helvetica" w:cs="Helvetica"/>
+          <w:color w:val="1D1F22"/>
+          <w:sz w:val="22"/>
+          <w:shd w:val="clear" w:color="auto" w:fill="FFFFFF"/>
+        </w:rPr>
+        <w:t>dviejų</w:t>
+      </w:r>
+      <w:proofErr w:type="spellEnd"/>
+      <w:r>
+        <w:rPr>
+          <w:rFonts w:ascii="Helvetica" w:hAnsi="Helvetica" w:cs="Helvetica"/>
+          <w:color w:val="1D1F22"/>
+          <w:sz w:val="22"/>
+          <w:shd w:val="clear" w:color="auto" w:fill="FFFFFF"/>
+        </w:rPr>
+        <w:t xml:space="preserve"> </w:t>
+      </w:r>
+      <w:proofErr w:type="spellStart"/>
+      <w:r>
+        <w:rPr>
+          <w:rFonts w:ascii="Helvetica" w:hAnsi="Helvetica" w:cs="Helvetica"/>
+          <w:color w:val="1D1F22"/>
+          <w:sz w:val="22"/>
+          <w:shd w:val="clear" w:color="auto" w:fill="FFFFFF"/>
+        </w:rPr>
+        <w:t>metrikų</w:t>
+      </w:r>
+      <w:proofErr w:type="spellEnd"/>
+      <w:r>
+        <w:rPr>
+          <w:rFonts w:ascii="Helvetica" w:hAnsi="Helvetica" w:cs="Helvetica"/>
+          <w:color w:val="1D1F22"/>
+          <w:sz w:val="22"/>
+          <w:shd w:val="clear" w:color="auto" w:fill="FFFFFF"/>
+        </w:rPr>
+        <w:t xml:space="preserve">: </w:t>
+      </w:r>
+      <w:proofErr w:type="spellStart"/>
+      <w:r>
+        <w:rPr>
+          <w:rFonts w:ascii="Helvetica" w:hAnsi="Helvetica" w:cs="Helvetica"/>
+          <w:color w:val="1D1F22"/>
+          <w:sz w:val="22"/>
+          <w:shd w:val="clear" w:color="auto" w:fill="FFFFFF"/>
+        </w:rPr>
+        <w:t>Euklido</w:t>
+      </w:r>
+      <w:proofErr w:type="spellEnd"/>
+      <w:r>
+        <w:rPr>
+          <w:rFonts w:ascii="Helvetica" w:hAnsi="Helvetica" w:cs="Helvetica"/>
+          <w:color w:val="1D1F22"/>
+          <w:sz w:val="22"/>
+          <w:shd w:val="clear" w:color="auto" w:fill="FFFFFF"/>
+        </w:rPr>
+        <w:t xml:space="preserve"> </w:t>
+      </w:r>
+      <w:proofErr w:type="spellStart"/>
+      <w:r>
+        <w:rPr>
+          <w:rFonts w:ascii="Helvetica" w:hAnsi="Helvetica" w:cs="Helvetica"/>
+          <w:color w:val="1D1F22"/>
+          <w:sz w:val="22"/>
+          <w:shd w:val="clear" w:color="auto" w:fill="FFFFFF"/>
+        </w:rPr>
+        <w:t>ir</w:t>
+      </w:r>
+      <w:proofErr w:type="spellEnd"/>
+      <w:r>
+        <w:rPr>
+          <w:rFonts w:ascii="Helvetica" w:hAnsi="Helvetica" w:cs="Helvetica"/>
+          <w:color w:val="1D1F22"/>
+          <w:sz w:val="22"/>
+          <w:shd w:val="clear" w:color="auto" w:fill="FFFFFF"/>
+        </w:rPr>
+        <w:t xml:space="preserve"> </w:t>
+      </w:r>
+      <w:proofErr w:type="spellStart"/>
+      <w:r>
+        <w:rPr>
+          <w:rFonts w:ascii="Helvetica" w:hAnsi="Helvetica" w:cs="Helvetica"/>
+          <w:color w:val="1D1F22"/>
+          <w:sz w:val="22"/>
+          <w:shd w:val="clear" w:color="auto" w:fill="FFFFFF"/>
+        </w:rPr>
+        <w:t>Mahalanobis</w:t>
+      </w:r>
+      <w:proofErr w:type="spellEnd"/>
+      <w:r>
+        <w:rPr>
+          <w:rFonts w:ascii="Helvetica" w:hAnsi="Helvetica" w:cs="Helvetica"/>
+          <w:color w:val="1D1F22"/>
+          <w:sz w:val="22"/>
+          <w:shd w:val="clear" w:color="auto" w:fill="FFFFFF"/>
+        </w:rPr>
+        <w:t>.</w:t>
+      </w:r>
+    </w:p>
+    <w:p>
+      <w:pPr>
+        <w:pStyle w:val="ListParagraph"/>
+        <w:numPr>
+          <w:ilvl w:val="0"/>
+          <w:numId w:val="27"/>
+        </w:numPr>
+        <w:ind w:left="709"/>
+        <w:rPr>
+          <w:lang w:val="lt-LT"/>
+        </w:rPr>
+      </w:pPr>
+      <w:proofErr w:type="spellStart"/>
+      <w:r>
+        <w:rPr>
+          <w:rStyle w:val="CodeTXTChar"/>
+        </w:rPr>
+        <w:t>algorithm</w:t>
+      </w:r>
+      <w:proofErr w:type="spellEnd"/>
+      <w:r>
+        <w:rPr>
+          <w:rFonts w:ascii="Helvetica" w:hAnsi="Helvetica" w:cs="Helvetica"/>
+          <w:color w:val="1D1F22"/>
+          <w:sz w:val="22"/>
+          <w:shd w:val="clear" w:color="auto" w:fill="FFFFFF"/>
+        </w:rPr>
+        <w:t xml:space="preserve"> - </w:t>
+      </w:r>
+      <w:r>
+        <w:rPr>
+          <w:rFonts w:ascii="Helvetica" w:hAnsi="Helvetica" w:cs="Helvetica"/>
+          <w:color w:val="1D1F22"/>
+          <w:sz w:val="22"/>
+          <w:shd w:val="clear" w:color="auto" w:fill="FFFFFF"/>
+          <w:lang w:val="lt-LT"/>
+        </w:rPr>
+        <w:t>modulyje</w:t>
+      </w:r>
+      <w:r>
+        <w:rPr>
+          <w:rFonts w:ascii="Helvetica" w:hAnsi="Helvetica" w:cs="Helvetica"/>
+          <w:color w:val="1D1F22"/>
+          <w:sz w:val="22"/>
+          <w:shd w:val="clear" w:color="auto" w:fill="FFFFFF"/>
+          <w:lang w:val="lt-LT"/>
+        </w:rPr>
+        <w:t xml:space="preserve"> parinktas algoritmas "</w:t>
+      </w:r>
+      <w:proofErr w:type="spellStart"/>
+      <w:r>
+        <w:rPr>
+          <w:rFonts w:ascii="Helvetica" w:hAnsi="Helvetica" w:cs="Helvetica"/>
+          <w:color w:val="1D1F22"/>
+          <w:sz w:val="22"/>
+          <w:shd w:val="clear" w:color="auto" w:fill="FFFFFF"/>
+          <w:lang w:val="lt-LT"/>
+        </w:rPr>
+        <w:t>The</w:t>
+      </w:r>
+      <w:proofErr w:type="spellEnd"/>
+      <w:r>
+        <w:rPr>
+          <w:rFonts w:ascii="Helvetica" w:hAnsi="Helvetica" w:cs="Helvetica"/>
+          <w:color w:val="1D1F22"/>
+          <w:sz w:val="22"/>
+          <w:shd w:val="clear" w:color="auto" w:fill="FFFFFF"/>
+          <w:lang w:val="lt-LT"/>
+        </w:rPr>
+        <w:t xml:space="preserve"> </w:t>
+      </w:r>
+      <w:proofErr w:type="spellStart"/>
+      <w:r>
+        <w:rPr>
+          <w:rFonts w:ascii="Helvetica" w:hAnsi="Helvetica" w:cs="Helvetica"/>
+          <w:color w:val="1D1F22"/>
+          <w:sz w:val="22"/>
+          <w:shd w:val="clear" w:color="auto" w:fill="FFFFFF"/>
+          <w:lang w:val="lt-LT"/>
+        </w:rPr>
+        <w:t>Nearest</w:t>
+      </w:r>
+      <w:proofErr w:type="spellEnd"/>
+      <w:r>
+        <w:rPr>
+          <w:rFonts w:ascii="Helvetica" w:hAnsi="Helvetica" w:cs="Helvetica"/>
+          <w:color w:val="1D1F22"/>
+          <w:sz w:val="22"/>
+          <w:shd w:val="clear" w:color="auto" w:fill="FFFFFF"/>
+          <w:lang w:val="lt-LT"/>
+        </w:rPr>
+        <w:t xml:space="preserve"> </w:t>
+      </w:r>
+      <w:proofErr w:type="spellStart"/>
+      <w:r>
+        <w:rPr>
+          <w:rFonts w:ascii="Helvetica" w:hAnsi="Helvetica" w:cs="Helvetica"/>
+          <w:color w:val="1D1F22"/>
+          <w:sz w:val="22"/>
+          <w:shd w:val="clear" w:color="auto" w:fill="FFFFFF"/>
+          <w:lang w:val="lt-LT"/>
+        </w:rPr>
+        <w:t>Neighbors</w:t>
+      </w:r>
+      <w:proofErr w:type="spellEnd"/>
+      <w:r>
+        <w:rPr>
+          <w:rFonts w:ascii="Helvetica" w:hAnsi="Helvetica" w:cs="Helvetica"/>
+          <w:color w:val="1D1F22"/>
+          <w:sz w:val="22"/>
+          <w:shd w:val="clear" w:color="auto" w:fill="FFFFFF"/>
+          <w:lang w:val="lt-LT"/>
+        </w:rPr>
+        <w:t xml:space="preserve">" </w:t>
+      </w:r>
+      <w:proofErr w:type="spellStart"/>
+      <w:r>
+        <w:rPr>
+          <w:rFonts w:ascii="Helvetica" w:hAnsi="Helvetica" w:cs="Helvetica"/>
+          <w:color w:val="1D1F22"/>
+          <w:sz w:val="22"/>
+          <w:shd w:val="clear" w:color="auto" w:fill="FFFFFF"/>
+          <w:lang w:val="lt-LT"/>
+        </w:rPr>
+        <w:t>t.y</w:t>
+      </w:r>
+      <w:proofErr w:type="spellEnd"/>
+      <w:r>
+        <w:rPr>
+          <w:rFonts w:ascii="Helvetica" w:hAnsi="Helvetica" w:cs="Helvetica"/>
+          <w:color w:val="1D1F22"/>
+          <w:sz w:val="22"/>
+          <w:shd w:val="clear" w:color="auto" w:fill="FFFFFF"/>
+          <w:lang w:val="lt-LT"/>
+        </w:rPr>
+        <w:t xml:space="preserve"> artimiausio kaimyno metodas, skirtas apskaičiuoti momentinius </w:t>
+      </w:r>
+      <w:proofErr w:type="spellStart"/>
+      <w:r>
+        <w:rPr>
+          <w:rFonts w:ascii="Helvetica" w:hAnsi="Helvetica" w:cs="Helvetica"/>
+          <w:color w:val="1D1F22"/>
+          <w:sz w:val="22"/>
+          <w:shd w:val="clear" w:color="auto" w:fill="FFFFFF"/>
+          <w:lang w:val="lt-LT"/>
+        </w:rPr>
+        <w:t>atstumus</w:t>
+      </w:r>
+      <w:proofErr w:type="spellEnd"/>
+      <w:r>
+        <w:rPr>
+          <w:rFonts w:ascii="Helvetica" w:hAnsi="Helvetica" w:cs="Helvetica"/>
+          <w:color w:val="1D1F22"/>
+          <w:sz w:val="22"/>
+          <w:shd w:val="clear" w:color="auto" w:fill="FFFFFF"/>
+          <w:lang w:val="lt-LT"/>
+        </w:rPr>
+        <w:t xml:space="preserve"> ir rasti artimiausius kaimynus.</w:t>
+      </w:r>
+    </w:p>
+    <w:p>
+      <w:pPr>
+        <w:pStyle w:val="ListParagraph"/>
+        <w:numPr>
+          <w:ilvl w:val="0"/>
+          <w:numId w:val="27"/>
+        </w:numPr>
+        <w:ind w:left="709"/>
+        <w:rPr>
+          <w:lang w:val="lt-LT"/>
+        </w:rPr>
+      </w:pPr>
+      <w:proofErr w:type="spellStart"/>
+      <w:r>
+        <w:rPr>
+          <w:rStyle w:val="CodeTXTChar"/>
+        </w:rPr>
+        <w:t>n_jobs</w:t>
+      </w:r>
+      <w:proofErr w:type="spellEnd"/>
+      <w:r>
+        <w:rPr>
+          <w:rFonts w:ascii="Helvetica" w:hAnsi="Helvetica" w:cs="Helvetica"/>
+          <w:color w:val="1D1F22"/>
+          <w:sz w:val="22"/>
+          <w:shd w:val="clear" w:color="auto" w:fill="FFFFFF"/>
+        </w:rPr>
+        <w:t> </w:t>
+      </w:r>
+      <w:r>
+        <w:rPr>
+          <w:rFonts w:ascii="Helvetica" w:hAnsi="Helvetica" w:cs="Helvetica"/>
+          <w:color w:val="1D1F22"/>
+          <w:sz w:val="22"/>
+          <w:shd w:val="clear" w:color="auto" w:fill="FFFFFF"/>
+        </w:rPr>
+        <w:t>–</w:t>
+      </w:r>
+      <w:r>
+        <w:rPr>
+          <w:rFonts w:ascii="Helvetica" w:hAnsi="Helvetica" w:cs="Helvetica"/>
+          <w:color w:val="1D1F22"/>
+          <w:sz w:val="22"/>
+          <w:shd w:val="clear" w:color="auto" w:fill="FFFFFF"/>
+        </w:rPr>
+        <w:t xml:space="preserve"> </w:t>
+      </w:r>
+      <w:r>
+        <w:rPr>
+          <w:rFonts w:ascii="Helvetica" w:hAnsi="Helvetica" w:cs="Helvetica"/>
+          <w:color w:val="1D1F22"/>
+          <w:sz w:val="22"/>
+          <w:shd w:val="clear" w:color="auto" w:fill="FFFFFF"/>
+          <w:lang w:val="lt-LT"/>
+        </w:rPr>
+        <w:t xml:space="preserve">paralelinių veiksmų skaičius, parenkamas parametras -1 </w:t>
+      </w:r>
+      <w:proofErr w:type="spellStart"/>
+      <w:r>
+        <w:rPr>
+          <w:rFonts w:ascii="Helvetica" w:hAnsi="Helvetica" w:cs="Helvetica"/>
+          <w:color w:val="1D1F22"/>
+          <w:sz w:val="22"/>
+          <w:shd w:val="clear" w:color="auto" w:fill="FFFFFF"/>
+          <w:lang w:val="lt-LT"/>
+        </w:rPr>
+        <w:t>t.y</w:t>
+      </w:r>
+      <w:proofErr w:type="spellEnd"/>
+      <w:r>
+        <w:rPr>
+          <w:rFonts w:ascii="Helvetica" w:hAnsi="Helvetica" w:cs="Helvetica"/>
+          <w:color w:val="1D1F22"/>
+          <w:sz w:val="22"/>
+          <w:shd w:val="clear" w:color="auto" w:fill="FFFFFF"/>
+          <w:lang w:val="lt-LT"/>
+        </w:rPr>
+        <w:t xml:space="preserve"> išskaidomi veiksmai atsižvelgiant į procesoriaus branduolių skaičių.</w:t>
+      </w:r>
+    </w:p>
+    <w:p>
+      <w:pPr>
+        <w:ind w:firstLine="0"/>
+        <w:rPr>
+          <w:lang w:val="lt-LT"/>
+        </w:rPr>
+      </w:pPr>
+      <w:r>
+        <w:rPr>
+          <w:lang w:val="lt-LT"/>
+        </w:rPr>
+        <w:t>BIRCH</w:t>
+      </w:r>
+      <w:r>
+        <w:rPr>
+          <w:lang w:val="lt-LT"/>
+        </w:rPr>
+        <w:t xml:space="preserve"> </w:t>
+      </w:r>
+      <w:r>
+        <w:rPr>
+          <w:lang w:val="lt-LT"/>
+        </w:rPr>
+        <w:t xml:space="preserve">klasterizavimo metodas realizuotas taikant </w:t>
+      </w:r>
+      <w:proofErr w:type="spellStart"/>
+      <w:r>
+        <w:rPr>
+          <w:rStyle w:val="CodeTXTChar"/>
+        </w:rPr>
+        <w:t>scikit-learn</w:t>
+      </w:r>
+      <w:proofErr w:type="spellEnd"/>
+      <w:r>
+        <w:rPr>
+          <w:lang w:val="lt-LT"/>
+        </w:rPr>
+        <w:t xml:space="preserve"> – </w:t>
+      </w:r>
+      <w:proofErr w:type="spellStart"/>
+      <w:r>
+        <w:rPr>
+          <w:lang w:val="lt-LT"/>
+        </w:rPr>
+        <w:t>python</w:t>
+      </w:r>
+      <w:proofErr w:type="spellEnd"/>
+      <w:r>
+        <w:rPr>
+          <w:lang w:val="lt-LT"/>
+        </w:rPr>
+        <w:t xml:space="preserve"> programinį paketą. Parinkti nustatymai:</w:t>
+      </w:r>
+    </w:p>
+    <w:p>
+      <w:pPr>
+        <w:ind w:firstLine="0"/>
+        <w:rPr>
+          <w:lang w:val="lt-LT"/>
+        </w:rPr>
+      </w:pPr>
+      <w:r>
+        <w:rPr>
+          <w:lang w:val="lt-LT"/>
+        </w:rPr>
+        <w:t>http://scikit-learn.org/stable/modules/generated/sklearn.cluster.Birch.html</w:t>
+      </w:r>
+    </w:p>
+    <w:p>
+      <w:pPr>
+        <w:pStyle w:val="ListParagraph"/>
+        <w:numPr>
+          <w:ilvl w:val="0"/>
+          <w:numId w:val="32"/>
+        </w:numPr>
+        <w:rPr>
+          <w:lang w:val="lt-LT"/>
+        </w:rPr>
+      </w:pPr>
+      <w:proofErr w:type="spellStart"/>
+      <w:r>
+        <w:rPr>
+          <w:lang w:val="lt-LT"/>
+        </w:rPr>
+        <w:t>threshold</w:t>
+      </w:r>
+      <w:proofErr w:type="spellEnd"/>
+    </w:p>
+    <w:p>
+      <w:pPr>
+        <w:pStyle w:val="ListParagraph"/>
+        <w:numPr>
+          <w:ilvl w:val="0"/>
+          <w:numId w:val="32"/>
+        </w:numPr>
+        <w:rPr>
+          <w:lang w:val="lt-LT"/>
+        </w:rPr>
+      </w:pPr>
+      <w:proofErr w:type="spellStart"/>
+      <w:r>
+        <w:rPr>
+          <w:lang w:val="lt-LT"/>
+        </w:rPr>
+        <w:lastRenderedPageBreak/>
+        <w:t>branching_factor</w:t>
+      </w:r>
+      <w:proofErr w:type="spellEnd"/>
+    </w:p>
+    <w:p>
+      <w:pPr>
+        <w:pStyle w:val="ListParagraph"/>
+        <w:numPr>
+          <w:ilvl w:val="0"/>
+          <w:numId w:val="32"/>
+        </w:numPr>
+        <w:rPr>
+          <w:lang w:val="lt-LT"/>
+        </w:rPr>
+      </w:pPr>
+      <w:proofErr w:type="spellStart"/>
+      <w:r>
+        <w:rPr>
+          <w:lang w:val="lt-LT"/>
+        </w:rPr>
+        <w:t>n_clusters</w:t>
+      </w:r>
+      <w:proofErr w:type="spellEnd"/>
+    </w:p>
+    <w:p>
+      <w:pPr>
+        <w:pStyle w:val="ListParagraph"/>
+        <w:numPr>
+          <w:ilvl w:val="0"/>
+          <w:numId w:val="32"/>
+        </w:numPr>
+        <w:rPr>
+          <w:lang w:val="lt-LT"/>
+        </w:rPr>
+      </w:pPr>
+      <w:proofErr w:type="spellStart"/>
+      <w:r>
+        <w:rPr>
+          <w:lang w:val="lt-LT"/>
+        </w:rPr>
+        <w:t>compute_labels</w:t>
+      </w:r>
+      <w:proofErr w:type="spellEnd"/>
+    </w:p>
+    <w:p>
+      <w:pPr>
+        <w:rPr>
+          <w:lang w:val="lt-LT"/>
+        </w:rPr>
+      </w:pPr>
+      <w:r>
+        <w:rPr>
+          <w:lang w:val="lt-LT"/>
+        </w:rPr>
+        <w:t>HDBSCAN</w:t>
+      </w:r>
     </w:p>
     <w:p>
       <w:pPr>
@@ -20438,21 +21406,59 @@
           <w:lang w:val="lt-LT"/>
         </w:rPr>
       </w:pPr>
-      <w:bookmarkStart w:id="129" w:name="_Toc509153103"/>
+      <w:bookmarkStart w:id="132" w:name="_Toc509153103"/>
       <w:r>
         <w:rPr>
           <w:lang w:val="lt-LT"/>
         </w:rPr>
         <w:t>Trumpiausio maršruto paieška</w:t>
       </w:r>
-      <w:bookmarkEnd w:id="129"/>
-    </w:p>
-    <w:p>
-      <w:pPr>
-        <w:rPr>
-          <w:lang w:val="lt-LT"/>
-        </w:rPr>
-      </w:pPr>
+      <w:bookmarkEnd w:id="132"/>
+    </w:p>
+    <w:p>
+      <w:pPr>
+        <w:rPr>
+          <w:lang w:val="lt-LT"/>
+        </w:rPr>
+      </w:pPr>
+      <w:hyperlink r:id="rId13" w:history="1">
+        <w:r>
+          <w:rPr>
+            <w:rStyle w:val="Hyperlink"/>
+            <w:lang w:val="lt-LT"/>
+          </w:rPr>
+          <w:t>https://ericphanson.com/posts/2016/the-traveling-salesman-and-10-lines-of-python/</w:t>
+        </w:r>
+      </w:hyperlink>
+    </w:p>
+    <w:p>
+      <w:pPr>
+        <w:rPr>
+          <w:lang w:val="lt-LT"/>
+        </w:rPr>
+      </w:pPr>
+      <w:hyperlink r:id="rId14" w:history="1">
+        <w:r>
+          <w:rPr>
+            <w:rStyle w:val="Hyperlink"/>
+            <w:lang w:val="lt-LT"/>
+          </w:rPr>
+          <w:t>https://gist.github.com/turbofart/3428880</w:t>
+        </w:r>
+      </w:hyperlink>
+    </w:p>
+    <w:p>
+      <w:pPr>
+        <w:rPr>
+          <w:lang w:val="lt-LT"/>
+        </w:rPr>
+      </w:pPr>
+      <w:r>
+        <w:rPr>
+          <w:lang w:val="lt-LT"/>
+        </w:rPr>
+        <w:t>https://www.localsolver.com/documentation/index.html</w:t>
+      </w:r>
     </w:p>
     <w:p>
       <w:pPr>
@@ -20461,7 +21467,7 @@
           <w:lang w:val="lt-LT"/>
         </w:rPr>
       </w:pPr>
-      <w:bookmarkStart w:id="130" w:name="_Toc509153104"/>
+      <w:bookmarkStart w:id="133" w:name="_Toc509153104"/>
       <w:r>
         <w:rPr>
           <w:lang w:val="lt-LT"/>
@@ -20469,7 +21475,7 @@
         <w:lastRenderedPageBreak/>
         <w:t>Tyrimo rezultatai ir jų aptarimas</w:t>
       </w:r>
-      <w:bookmarkEnd w:id="130"/>
+      <w:bookmarkEnd w:id="133"/>
     </w:p>
     <w:p>
       <w:pPr>
@@ -20478,14 +21484,14 @@
           <w:lang w:val="lt-LT"/>
         </w:rPr>
       </w:pPr>
-      <w:bookmarkStart w:id="131" w:name="_Toc509153105"/>
+      <w:bookmarkStart w:id="134" w:name="_Toc509153105"/>
       <w:r>
         <w:rPr>
           <w:lang w:val="lt-LT"/>
         </w:rPr>
         <w:t>Tyrimo rezultatai</w:t>
       </w:r>
-      <w:bookmarkEnd w:id="131"/>
+      <w:bookmarkEnd w:id="134"/>
     </w:p>
     <w:p>
       <w:pPr>
@@ -20494,7 +21500,7 @@
           <w:lang w:val="lt-LT"/>
         </w:rPr>
       </w:pPr>
-      <w:bookmarkStart w:id="132" w:name="_Toc509153106"/>
+      <w:bookmarkStart w:id="135" w:name="_Toc509153106"/>
       <w:r>
         <w:rPr>
           <w:lang w:val="lt-LT"/>
@@ -20507,7 +21513,7 @@
         </w:rPr>
         <w:t>lasterių interpretavimas</w:t>
       </w:r>
-      <w:bookmarkEnd w:id="132"/>
+      <w:bookmarkEnd w:id="135"/>
     </w:p>
     <w:p>
       <w:pPr>
@@ -20516,14 +21522,14 @@
           <w:lang w:val="lt-LT"/>
         </w:rPr>
       </w:pPr>
-      <w:bookmarkStart w:id="133" w:name="_Toc509153107"/>
+      <w:bookmarkStart w:id="136" w:name="_Toc509153107"/>
       <w:r>
         <w:rPr>
           <w:lang w:val="lt-LT"/>
         </w:rPr>
         <w:t>Trumpiausio maršruto paieškos metodų vertinimas</w:t>
       </w:r>
-      <w:bookmarkEnd w:id="133"/>
+      <w:bookmarkEnd w:id="136"/>
     </w:p>
     <w:p>
       <w:pPr>
@@ -20532,7 +21538,7 @@
           <w:lang w:val="lt-LT"/>
         </w:rPr>
       </w:pPr>
-      <w:bookmarkStart w:id="134" w:name="_Toc509153108"/>
+      <w:bookmarkStart w:id="137" w:name="_Toc509153108"/>
       <w:r>
         <w:rPr>
           <w:lang w:val="lt-LT"/>
@@ -20540,7 +21546,7 @@
         <w:lastRenderedPageBreak/>
         <w:t>Išvados</w:t>
       </w:r>
-      <w:bookmarkEnd w:id="134"/>
+      <w:bookmarkEnd w:id="137"/>
     </w:p>
     <w:p>
       <w:pPr>
@@ -20549,7 +21555,7 @@
           <w:lang w:val="lt-LT"/>
         </w:rPr>
       </w:pPr>
-      <w:bookmarkStart w:id="135" w:name="_Toc509153109"/>
+      <w:bookmarkStart w:id="138" w:name="_Toc509153109"/>
       <w:r>
         <w:rPr>
           <w:lang w:val="lt-LT"/>
@@ -20557,7 +21563,7 @@
         <w:lastRenderedPageBreak/>
         <w:t>Literatūros sąrašas</w:t>
       </w:r>
-      <w:bookmarkEnd w:id="135"/>
+      <w:bookmarkEnd w:id="138"/>
     </w:p>
     <w:p>
       <w:pPr>
@@ -21716,7 +22722,7 @@
           <w:lang w:val="lt-LT"/>
         </w:rPr>
       </w:pPr>
-      <w:bookmarkStart w:id="136" w:name="_Toc509153110"/>
+      <w:bookmarkStart w:id="139" w:name="_Toc509153110"/>
       <w:r>
         <w:rPr>
           <w:lang w:val="lt-LT"/>
@@ -21724,7 +22730,7 @@
         <w:lastRenderedPageBreak/>
         <w:t>Priedai</w:t>
       </w:r>
-      <w:bookmarkEnd w:id="136"/>
+      <w:bookmarkEnd w:id="139"/>
     </w:p>
     <w:p>
       <w:pPr>
@@ -23060,9 +24066,9 @@
           <w:lang w:val="lt-LT"/>
         </w:rPr>
       </w:pPr>
-      <w:bookmarkStart w:id="137" w:name="OLE_LINK114"/>
-      <w:bookmarkStart w:id="138" w:name="OLE_LINK115"/>
-      <w:bookmarkStart w:id="139" w:name="OLE_LINK116"/>
+      <w:bookmarkStart w:id="140" w:name="OLE_LINK114"/>
+      <w:bookmarkStart w:id="141" w:name="OLE_LINK115"/>
+      <w:bookmarkStart w:id="142" w:name="OLE_LINK116"/>
       <w:r>
         <w:rPr>
           <w:lang w:val="lt-LT"/>
@@ -23101,9 +24107,9 @@
           <w:tcPr>
             <w:tcW w:w="2082" w:type="dxa"/>
           </w:tcPr>
-          <w:bookmarkEnd w:id="137"/>
-          <w:bookmarkEnd w:id="138"/>
-          <w:bookmarkEnd w:id="139"/>
+          <w:bookmarkEnd w:id="140"/>
+          <w:bookmarkEnd w:id="141"/>
+          <w:bookmarkEnd w:id="142"/>
           <w:p>
             <w:pPr>
               <w:ind w:firstLine="0"/>
@@ -25510,7 +26516,7 @@
       </w:pPr>
     </w:p>
     <w:sectPr>
-      <w:footerReference w:type="default" r:id="rId12"/>
+      <w:footerReference w:type="default" r:id="rId15"/>
       <w:pgSz w:w="12240" w:h="15840"/>
       <w:pgMar w:top="1701" w:right="567" w:bottom="1134" w:left="1701" w:header="708" w:footer="708" w:gutter="0"/>
       <w:cols w:space="708"/>
@@ -25580,7 +26586,7 @@
           <w:rPr>
             <w:noProof/>
           </w:rPr>
-          <w:t>33</w:t>
+          <w:t>5</w:t>
         </w:r>
         <w:r>
           <w:rPr>
@@ -28118,102 +29124,16 @@
     </w:lvl>
   </w:abstractNum>
   <w:abstractNum w:abstractNumId="23" w15:restartNumberingAfterBreak="0">
-    <w:nsid w:val="5F2D1365"/>
+    <w:nsid w:val="507A19E5"/>
     <w:multiLevelType w:val="hybridMultilevel"/>
-    <w:tmpl w:val="68E20BA6"/>
-    <w:lvl w:ilvl="0" w:tplc="0427000F">
-      <w:start w:val="1"/>
-      <w:numFmt w:val="decimal"/>
-      <w:lvlText w:val="%1."/>
-      <w:lvlJc w:val="left"/>
-      <w:pPr>
-        <w:ind w:left="720" w:hanging="360"/>
-      </w:pPr>
-    </w:lvl>
-    <w:lvl w:ilvl="1" w:tplc="04090019" w:tentative="1">
-      <w:start w:val="1"/>
-      <w:numFmt w:val="lowerLetter"/>
-      <w:lvlText w:val="%2."/>
-      <w:lvlJc w:val="left"/>
-      <w:pPr>
-        <w:ind w:left="1440" w:hanging="360"/>
-      </w:pPr>
-    </w:lvl>
-    <w:lvl w:ilvl="2" w:tplc="0409001B" w:tentative="1">
-      <w:start w:val="1"/>
-      <w:numFmt w:val="lowerRoman"/>
-      <w:lvlText w:val="%3."/>
-      <w:lvlJc w:val="right"/>
-      <w:pPr>
-        <w:ind w:left="2160" w:hanging="180"/>
-      </w:pPr>
-    </w:lvl>
-    <w:lvl w:ilvl="3" w:tplc="0409000F" w:tentative="1">
-      <w:start w:val="1"/>
-      <w:numFmt w:val="decimal"/>
-      <w:lvlText w:val="%4."/>
-      <w:lvlJc w:val="left"/>
-      <w:pPr>
-        <w:ind w:left="2880" w:hanging="360"/>
-      </w:pPr>
-    </w:lvl>
-    <w:lvl w:ilvl="4" w:tplc="04090019" w:tentative="1">
-      <w:start w:val="1"/>
-      <w:numFmt w:val="lowerLetter"/>
-      <w:lvlText w:val="%5."/>
-      <w:lvlJc w:val="left"/>
-      <w:pPr>
-        <w:ind w:left="3600" w:hanging="360"/>
-      </w:pPr>
-    </w:lvl>
-    <w:lvl w:ilvl="5" w:tplc="0409001B" w:tentative="1">
-      <w:start w:val="1"/>
-      <w:numFmt w:val="lowerRoman"/>
-      <w:lvlText w:val="%6."/>
-      <w:lvlJc w:val="right"/>
-      <w:pPr>
-        <w:ind w:left="4320" w:hanging="180"/>
-      </w:pPr>
-    </w:lvl>
-    <w:lvl w:ilvl="6" w:tplc="0409000F" w:tentative="1">
-      <w:start w:val="1"/>
-      <w:numFmt w:val="decimal"/>
-      <w:lvlText w:val="%7."/>
-      <w:lvlJc w:val="left"/>
-      <w:pPr>
-        <w:ind w:left="5040" w:hanging="360"/>
-      </w:pPr>
-    </w:lvl>
-    <w:lvl w:ilvl="7" w:tplc="04090019" w:tentative="1">
-      <w:start w:val="1"/>
-      <w:numFmt w:val="lowerLetter"/>
-      <w:lvlText w:val="%8."/>
-      <w:lvlJc w:val="left"/>
-      <w:pPr>
-        <w:ind w:left="5760" w:hanging="360"/>
-      </w:pPr>
-    </w:lvl>
-    <w:lvl w:ilvl="8" w:tplc="0409001B" w:tentative="1">
-      <w:start w:val="1"/>
-      <w:numFmt w:val="lowerRoman"/>
-      <w:lvlText w:val="%9."/>
-      <w:lvlJc w:val="right"/>
-      <w:pPr>
-        <w:ind w:left="6480" w:hanging="180"/>
-      </w:pPr>
-    </w:lvl>
-  </w:abstractNum>
-  <w:abstractNum w:abstractNumId="24" w15:restartNumberingAfterBreak="0">
-    <w:nsid w:val="65E84E75"/>
-    <w:multiLevelType w:val="hybridMultilevel"/>
-    <w:tmpl w:val="3606CDB0"/>
+    <w:tmpl w:val="5148A2EA"/>
     <w:lvl w:ilvl="0" w:tplc="04090001">
       <w:start w:val="1"/>
       <w:numFmt w:val="bullet"/>
       <w:lvlText w:val=""/>
       <w:lvlJc w:val="left"/>
       <w:pPr>
-        <w:ind w:left="1440" w:hanging="360"/>
+        <w:ind w:left="720" w:hanging="360"/>
       </w:pPr>
       <w:rPr>
         <w:rFonts w:ascii="Symbol" w:hAnsi="Symbol" w:hint="default"/>
@@ -28225,7 +29145,7 @@
       <w:lvlText w:val="o"/>
       <w:lvlJc w:val="left"/>
       <w:pPr>
-        <w:ind w:left="2160" w:hanging="360"/>
+        <w:ind w:left="1440" w:hanging="360"/>
       </w:pPr>
       <w:rPr>
         <w:rFonts w:ascii="Courier New" w:hAnsi="Courier New" w:cs="Courier New" w:hint="default"/>
@@ -28237,7 +29157,7 @@
       <w:lvlText w:val=""/>
       <w:lvlJc w:val="left"/>
       <w:pPr>
-        <w:ind w:left="2880" w:hanging="360"/>
+        <w:ind w:left="2160" w:hanging="360"/>
       </w:pPr>
       <w:rPr>
         <w:rFonts w:ascii="Wingdings" w:hAnsi="Wingdings" w:hint="default"/>
@@ -28249,7 +29169,7 @@
       <w:lvlText w:val=""/>
       <w:lvlJc w:val="left"/>
       <w:pPr>
-        <w:ind w:left="3600" w:hanging="360"/>
+        <w:ind w:left="2880" w:hanging="360"/>
       </w:pPr>
       <w:rPr>
         <w:rFonts w:ascii="Symbol" w:hAnsi="Symbol" w:hint="default"/>
@@ -28261,7 +29181,7 @@
       <w:lvlText w:val="o"/>
       <w:lvlJc w:val="left"/>
       <w:pPr>
-        <w:ind w:left="4320" w:hanging="360"/>
+        <w:ind w:left="3600" w:hanging="360"/>
       </w:pPr>
       <w:rPr>
         <w:rFonts w:ascii="Courier New" w:hAnsi="Courier New" w:cs="Courier New" w:hint="default"/>
@@ -28273,7 +29193,7 @@
       <w:lvlText w:val=""/>
       <w:lvlJc w:val="left"/>
       <w:pPr>
-        <w:ind w:left="5040" w:hanging="360"/>
+        <w:ind w:left="4320" w:hanging="360"/>
       </w:pPr>
       <w:rPr>
         <w:rFonts w:ascii="Wingdings" w:hAnsi="Wingdings" w:hint="default"/>
@@ -28285,7 +29205,7 @@
       <w:lvlText w:val=""/>
       <w:lvlJc w:val="left"/>
       <w:pPr>
-        <w:ind w:left="5760" w:hanging="360"/>
+        <w:ind w:left="5040" w:hanging="360"/>
       </w:pPr>
       <w:rPr>
         <w:rFonts w:ascii="Symbol" w:hAnsi="Symbol" w:hint="default"/>
@@ -28297,7 +29217,7 @@
       <w:lvlText w:val="o"/>
       <w:lvlJc w:val="left"/>
       <w:pPr>
-        <w:ind w:left="6480" w:hanging="360"/>
+        <w:ind w:left="5760" w:hanging="360"/>
       </w:pPr>
       <w:rPr>
         <w:rFonts w:ascii="Courier New" w:hAnsi="Courier New" w:cs="Courier New" w:hint="default"/>
@@ -28309,24 +29229,110 @@
       <w:lvlText w:val=""/>
       <w:lvlJc w:val="left"/>
       <w:pPr>
-        <w:ind w:left="7200" w:hanging="360"/>
+        <w:ind w:left="6480" w:hanging="360"/>
       </w:pPr>
       <w:rPr>
         <w:rFonts w:ascii="Wingdings" w:hAnsi="Wingdings" w:hint="default"/>
       </w:rPr>
     </w:lvl>
   </w:abstractNum>
+  <w:abstractNum w:abstractNumId="24" w15:restartNumberingAfterBreak="0">
+    <w:nsid w:val="5F2D1365"/>
+    <w:multiLevelType w:val="hybridMultilevel"/>
+    <w:tmpl w:val="68E20BA6"/>
+    <w:lvl w:ilvl="0" w:tplc="0427000F">
+      <w:start w:val="1"/>
+      <w:numFmt w:val="decimal"/>
+      <w:lvlText w:val="%1."/>
+      <w:lvlJc w:val="left"/>
+      <w:pPr>
+        <w:ind w:left="720" w:hanging="360"/>
+      </w:pPr>
+    </w:lvl>
+    <w:lvl w:ilvl="1" w:tplc="04090019" w:tentative="1">
+      <w:start w:val="1"/>
+      <w:numFmt w:val="lowerLetter"/>
+      <w:lvlText w:val="%2."/>
+      <w:lvlJc w:val="left"/>
+      <w:pPr>
+        <w:ind w:left="1440" w:hanging="360"/>
+      </w:pPr>
+    </w:lvl>
+    <w:lvl w:ilvl="2" w:tplc="0409001B" w:tentative="1">
+      <w:start w:val="1"/>
+      <w:numFmt w:val="lowerRoman"/>
+      <w:lvlText w:val="%3."/>
+      <w:lvlJc w:val="right"/>
+      <w:pPr>
+        <w:ind w:left="2160" w:hanging="180"/>
+      </w:pPr>
+    </w:lvl>
+    <w:lvl w:ilvl="3" w:tplc="0409000F" w:tentative="1">
+      <w:start w:val="1"/>
+      <w:numFmt w:val="decimal"/>
+      <w:lvlText w:val="%4."/>
+      <w:lvlJc w:val="left"/>
+      <w:pPr>
+        <w:ind w:left="2880" w:hanging="360"/>
+      </w:pPr>
+    </w:lvl>
+    <w:lvl w:ilvl="4" w:tplc="04090019" w:tentative="1">
+      <w:start w:val="1"/>
+      <w:numFmt w:val="lowerLetter"/>
+      <w:lvlText w:val="%5."/>
+      <w:lvlJc w:val="left"/>
+      <w:pPr>
+        <w:ind w:left="3600" w:hanging="360"/>
+      </w:pPr>
+    </w:lvl>
+    <w:lvl w:ilvl="5" w:tplc="0409001B" w:tentative="1">
+      <w:start w:val="1"/>
+      <w:numFmt w:val="lowerRoman"/>
+      <w:lvlText w:val="%6."/>
+      <w:lvlJc w:val="right"/>
+      <w:pPr>
+        <w:ind w:left="4320" w:hanging="180"/>
+      </w:pPr>
+    </w:lvl>
+    <w:lvl w:ilvl="6" w:tplc="0409000F" w:tentative="1">
+      <w:start w:val="1"/>
+      <w:numFmt w:val="decimal"/>
+      <w:lvlText w:val="%7."/>
+      <w:lvlJc w:val="left"/>
+      <w:pPr>
+        <w:ind w:left="5040" w:hanging="360"/>
+      </w:pPr>
+    </w:lvl>
+    <w:lvl w:ilvl="7" w:tplc="04090019" w:tentative="1">
+      <w:start w:val="1"/>
+      <w:numFmt w:val="lowerLetter"/>
+      <w:lvlText w:val="%8."/>
+      <w:lvlJc w:val="left"/>
+      <w:pPr>
+        <w:ind w:left="5760" w:hanging="360"/>
+      </w:pPr>
+    </w:lvl>
+    <w:lvl w:ilvl="8" w:tplc="0409001B" w:tentative="1">
+      <w:start w:val="1"/>
+      <w:numFmt w:val="lowerRoman"/>
+      <w:lvlText w:val="%9."/>
+      <w:lvlJc w:val="right"/>
+      <w:pPr>
+        <w:ind w:left="6480" w:hanging="180"/>
+      </w:pPr>
+    </w:lvl>
+  </w:abstractNum>
   <w:abstractNum w:abstractNumId="25" w15:restartNumberingAfterBreak="0">
-    <w:nsid w:val="6DDB4A11"/>
+    <w:nsid w:val="65E84E75"/>
     <w:multiLevelType w:val="hybridMultilevel"/>
-    <w:tmpl w:val="70F010AA"/>
+    <w:tmpl w:val="3606CDB0"/>
     <w:lvl w:ilvl="0" w:tplc="04090001">
       <w:start w:val="1"/>
       <w:numFmt w:val="bullet"/>
       <w:lvlText w:val=""/>
       <w:lvlJc w:val="left"/>
       <w:pPr>
-        <w:ind w:left="720" w:hanging="360"/>
+        <w:ind w:left="1440" w:hanging="360"/>
       </w:pPr>
       <w:rPr>
         <w:rFonts w:ascii="Symbol" w:hAnsi="Symbol" w:hint="default"/>
@@ -28338,7 +29344,7 @@
       <w:lvlText w:val="o"/>
       <w:lvlJc w:val="left"/>
       <w:pPr>
-        <w:ind w:left="1440" w:hanging="360"/>
+        <w:ind w:left="2160" w:hanging="360"/>
       </w:pPr>
       <w:rPr>
         <w:rFonts w:ascii="Courier New" w:hAnsi="Courier New" w:cs="Courier New" w:hint="default"/>
@@ -28350,7 +29356,7 @@
       <w:lvlText w:val=""/>
       <w:lvlJc w:val="left"/>
       <w:pPr>
-        <w:ind w:left="2160" w:hanging="360"/>
+        <w:ind w:left="2880" w:hanging="360"/>
       </w:pPr>
       <w:rPr>
         <w:rFonts w:ascii="Wingdings" w:hAnsi="Wingdings" w:hint="default"/>
@@ -28362,7 +29368,7 @@
       <w:lvlText w:val=""/>
       <w:lvlJc w:val="left"/>
       <w:pPr>
-        <w:ind w:left="2880" w:hanging="360"/>
+        <w:ind w:left="3600" w:hanging="360"/>
       </w:pPr>
       <w:rPr>
         <w:rFonts w:ascii="Symbol" w:hAnsi="Symbol" w:hint="default"/>
@@ -28374,7 +29380,7 @@
       <w:lvlText w:val="o"/>
       <w:lvlJc w:val="left"/>
       <w:pPr>
-        <w:ind w:left="3600" w:hanging="360"/>
+        <w:ind w:left="4320" w:hanging="360"/>
       </w:pPr>
       <w:rPr>
         <w:rFonts w:ascii="Courier New" w:hAnsi="Courier New" w:cs="Courier New" w:hint="default"/>
@@ -28386,7 +29392,7 @@
       <w:lvlText w:val=""/>
       <w:lvlJc w:val="left"/>
       <w:pPr>
-        <w:ind w:left="4320" w:hanging="360"/>
+        <w:ind w:left="5040" w:hanging="360"/>
       </w:pPr>
       <w:rPr>
         <w:rFonts w:ascii="Wingdings" w:hAnsi="Wingdings" w:hint="default"/>
@@ -28398,7 +29404,7 @@
       <w:lvlText w:val=""/>
       <w:lvlJc w:val="left"/>
       <w:pPr>
-        <w:ind w:left="5040" w:hanging="360"/>
+        <w:ind w:left="5760" w:hanging="360"/>
       </w:pPr>
       <w:rPr>
         <w:rFonts w:ascii="Symbol" w:hAnsi="Symbol" w:hint="default"/>
@@ -28410,7 +29416,7 @@
       <w:lvlText w:val="o"/>
       <w:lvlJc w:val="left"/>
       <w:pPr>
-        <w:ind w:left="5760" w:hanging="360"/>
+        <w:ind w:left="6480" w:hanging="360"/>
       </w:pPr>
       <w:rPr>
         <w:rFonts w:ascii="Courier New" w:hAnsi="Courier New" w:cs="Courier New" w:hint="default"/>
@@ -28422,7 +29428,7 @@
       <w:lvlText w:val=""/>
       <w:lvlJc w:val="left"/>
       <w:pPr>
-        <w:ind w:left="6480" w:hanging="360"/>
+        <w:ind w:left="7200" w:hanging="360"/>
       </w:pPr>
       <w:rPr>
         <w:rFonts w:ascii="Wingdings" w:hAnsi="Wingdings" w:hint="default"/>
@@ -28430,16 +29436,16 @@
     </w:lvl>
   </w:abstractNum>
   <w:abstractNum w:abstractNumId="26" w15:restartNumberingAfterBreak="0">
-    <w:nsid w:val="712909B4"/>
+    <w:nsid w:val="6DDB4A11"/>
     <w:multiLevelType w:val="hybridMultilevel"/>
-    <w:tmpl w:val="0298E090"/>
+    <w:tmpl w:val="70F010AA"/>
     <w:lvl w:ilvl="0" w:tplc="04090001">
       <w:start w:val="1"/>
       <w:numFmt w:val="bullet"/>
       <w:lvlText w:val=""/>
       <w:lvlJc w:val="left"/>
       <w:pPr>
-        <w:ind w:left="1440" w:hanging="360"/>
+        <w:ind w:left="720" w:hanging="360"/>
       </w:pPr>
       <w:rPr>
         <w:rFonts w:ascii="Symbol" w:hAnsi="Symbol" w:hint="default"/>
@@ -28451,7 +29457,7 @@
       <w:lvlText w:val="o"/>
       <w:lvlJc w:val="left"/>
       <w:pPr>
-        <w:ind w:left="2160" w:hanging="360"/>
+        <w:ind w:left="1440" w:hanging="360"/>
       </w:pPr>
       <w:rPr>
         <w:rFonts w:ascii="Courier New" w:hAnsi="Courier New" w:cs="Courier New" w:hint="default"/>
@@ -28463,7 +29469,7 @@
       <w:lvlText w:val=""/>
       <w:lvlJc w:val="left"/>
       <w:pPr>
-        <w:ind w:left="2880" w:hanging="360"/>
+        <w:ind w:left="2160" w:hanging="360"/>
       </w:pPr>
       <w:rPr>
         <w:rFonts w:ascii="Wingdings" w:hAnsi="Wingdings" w:hint="default"/>
@@ -28475,7 +29481,7 @@
       <w:lvlText w:val=""/>
       <w:lvlJc w:val="left"/>
       <w:pPr>
-        <w:ind w:left="3600" w:hanging="360"/>
+        <w:ind w:left="2880" w:hanging="360"/>
       </w:pPr>
       <w:rPr>
         <w:rFonts w:ascii="Symbol" w:hAnsi="Symbol" w:hint="default"/>
@@ -28487,7 +29493,7 @@
       <w:lvlText w:val="o"/>
       <w:lvlJc w:val="left"/>
       <w:pPr>
-        <w:ind w:left="4320" w:hanging="360"/>
+        <w:ind w:left="3600" w:hanging="360"/>
       </w:pPr>
       <w:rPr>
         <w:rFonts w:ascii="Courier New" w:hAnsi="Courier New" w:cs="Courier New" w:hint="default"/>
@@ -28499,7 +29505,7 @@
       <w:lvlText w:val=""/>
       <w:lvlJc w:val="left"/>
       <w:pPr>
-        <w:ind w:left="5040" w:hanging="360"/>
+        <w:ind w:left="4320" w:hanging="360"/>
       </w:pPr>
       <w:rPr>
         <w:rFonts w:ascii="Wingdings" w:hAnsi="Wingdings" w:hint="default"/>
@@ -28511,7 +29517,7 @@
       <w:lvlText w:val=""/>
       <w:lvlJc w:val="left"/>
       <w:pPr>
-        <w:ind w:left="5760" w:hanging="360"/>
+        <w:ind w:left="5040" w:hanging="360"/>
       </w:pPr>
       <w:rPr>
         <w:rFonts w:ascii="Symbol" w:hAnsi="Symbol" w:hint="default"/>
@@ -28523,7 +29529,7 @@
       <w:lvlText w:val="o"/>
       <w:lvlJc w:val="left"/>
       <w:pPr>
-        <w:ind w:left="6480" w:hanging="360"/>
+        <w:ind w:left="5760" w:hanging="360"/>
       </w:pPr>
       <w:rPr>
         <w:rFonts w:ascii="Courier New" w:hAnsi="Courier New" w:cs="Courier New" w:hint="default"/>
@@ -28535,7 +29541,7 @@
       <w:lvlText w:val=""/>
       <w:lvlJc w:val="left"/>
       <w:pPr>
-        <w:ind w:left="7200" w:hanging="360"/>
+        <w:ind w:left="6480" w:hanging="360"/>
       </w:pPr>
       <w:rPr>
         <w:rFonts w:ascii="Wingdings" w:hAnsi="Wingdings" w:hint="default"/>
@@ -28543,16 +29549,16 @@
     </w:lvl>
   </w:abstractNum>
   <w:abstractNum w:abstractNumId="27" w15:restartNumberingAfterBreak="0">
-    <w:nsid w:val="73350418"/>
+    <w:nsid w:val="712909B4"/>
     <w:multiLevelType w:val="hybridMultilevel"/>
-    <w:tmpl w:val="74D8DC66"/>
+    <w:tmpl w:val="42F4D6FE"/>
     <w:lvl w:ilvl="0" w:tplc="04090001">
       <w:start w:val="1"/>
       <w:numFmt w:val="bullet"/>
       <w:lvlText w:val=""/>
       <w:lvlJc w:val="left"/>
       <w:pPr>
-        <w:ind w:left="1152" w:hanging="360"/>
+        <w:ind w:left="1440" w:hanging="360"/>
       </w:pPr>
       <w:rPr>
         <w:rFonts w:ascii="Symbol" w:hAnsi="Symbol" w:hint="default"/>
@@ -28564,7 +29570,7 @@
       <w:lvlText w:val="o"/>
       <w:lvlJc w:val="left"/>
       <w:pPr>
-        <w:ind w:left="1872" w:hanging="360"/>
+        <w:ind w:left="2160" w:hanging="360"/>
       </w:pPr>
       <w:rPr>
         <w:rFonts w:ascii="Courier New" w:hAnsi="Courier New" w:cs="Courier New" w:hint="default"/>
@@ -28576,7 +29582,7 @@
       <w:lvlText w:val=""/>
       <w:lvlJc w:val="left"/>
       <w:pPr>
-        <w:ind w:left="2592" w:hanging="360"/>
+        <w:ind w:left="2880" w:hanging="360"/>
       </w:pPr>
       <w:rPr>
         <w:rFonts w:ascii="Wingdings" w:hAnsi="Wingdings" w:hint="default"/>
@@ -28588,7 +29594,7 @@
       <w:lvlText w:val=""/>
       <w:lvlJc w:val="left"/>
       <w:pPr>
-        <w:ind w:left="3312" w:hanging="360"/>
+        <w:ind w:left="3600" w:hanging="360"/>
       </w:pPr>
       <w:rPr>
         <w:rFonts w:ascii="Symbol" w:hAnsi="Symbol" w:hint="default"/>
@@ -28600,7 +29606,7 @@
       <w:lvlText w:val="o"/>
       <w:lvlJc w:val="left"/>
       <w:pPr>
-        <w:ind w:left="4032" w:hanging="360"/>
+        <w:ind w:left="4320" w:hanging="360"/>
       </w:pPr>
       <w:rPr>
         <w:rFonts w:ascii="Courier New" w:hAnsi="Courier New" w:cs="Courier New" w:hint="default"/>
@@ -28612,7 +29618,7 @@
       <w:lvlText w:val=""/>
       <w:lvlJc w:val="left"/>
       <w:pPr>
-        <w:ind w:left="4752" w:hanging="360"/>
+        <w:ind w:left="5040" w:hanging="360"/>
       </w:pPr>
       <w:rPr>
         <w:rFonts w:ascii="Wingdings" w:hAnsi="Wingdings" w:hint="default"/>
@@ -28624,7 +29630,7 @@
       <w:lvlText w:val=""/>
       <w:lvlJc w:val="left"/>
       <w:pPr>
-        <w:ind w:left="5472" w:hanging="360"/>
+        <w:ind w:left="5760" w:hanging="360"/>
       </w:pPr>
       <w:rPr>
         <w:rFonts w:ascii="Symbol" w:hAnsi="Symbol" w:hint="default"/>
@@ -28636,7 +29642,7 @@
       <w:lvlText w:val="o"/>
       <w:lvlJc w:val="left"/>
       <w:pPr>
-        <w:ind w:left="6192" w:hanging="360"/>
+        <w:ind w:left="6480" w:hanging="360"/>
       </w:pPr>
       <w:rPr>
         <w:rFonts w:ascii="Courier New" w:hAnsi="Courier New" w:cs="Courier New" w:hint="default"/>
@@ -28648,7 +29654,7 @@
       <w:lvlText w:val=""/>
       <w:lvlJc w:val="left"/>
       <w:pPr>
-        <w:ind w:left="6912" w:hanging="360"/>
+        <w:ind w:left="7200" w:hanging="360"/>
       </w:pPr>
       <w:rPr>
         <w:rFonts w:ascii="Wingdings" w:hAnsi="Wingdings" w:hint="default"/>
@@ -28656,16 +29662,16 @@
     </w:lvl>
   </w:abstractNum>
   <w:abstractNum w:abstractNumId="28" w15:restartNumberingAfterBreak="0">
-    <w:nsid w:val="77890B26"/>
+    <w:nsid w:val="73350418"/>
     <w:multiLevelType w:val="hybridMultilevel"/>
-    <w:tmpl w:val="E534A88E"/>
+    <w:tmpl w:val="74D8DC66"/>
     <w:lvl w:ilvl="0" w:tplc="04090001">
       <w:start w:val="1"/>
       <w:numFmt w:val="bullet"/>
       <w:lvlText w:val=""/>
       <w:lvlJc w:val="left"/>
       <w:pPr>
-        <w:ind w:left="780" w:hanging="360"/>
+        <w:ind w:left="1152" w:hanging="360"/>
       </w:pPr>
       <w:rPr>
         <w:rFonts w:ascii="Symbol" w:hAnsi="Symbol" w:hint="default"/>
@@ -28677,7 +29683,7 @@
       <w:lvlText w:val="o"/>
       <w:lvlJc w:val="left"/>
       <w:pPr>
-        <w:ind w:left="1500" w:hanging="360"/>
+        <w:ind w:left="1872" w:hanging="360"/>
       </w:pPr>
       <w:rPr>
         <w:rFonts w:ascii="Courier New" w:hAnsi="Courier New" w:cs="Courier New" w:hint="default"/>
@@ -28689,7 +29695,7 @@
       <w:lvlText w:val=""/>
       <w:lvlJc w:val="left"/>
       <w:pPr>
-        <w:ind w:left="2220" w:hanging="360"/>
+        <w:ind w:left="2592" w:hanging="360"/>
       </w:pPr>
       <w:rPr>
         <w:rFonts w:ascii="Wingdings" w:hAnsi="Wingdings" w:hint="default"/>
@@ -28701,7 +29707,7 @@
       <w:lvlText w:val=""/>
       <w:lvlJc w:val="left"/>
       <w:pPr>
-        <w:ind w:left="2940" w:hanging="360"/>
+        <w:ind w:left="3312" w:hanging="360"/>
       </w:pPr>
       <w:rPr>
         <w:rFonts w:ascii="Symbol" w:hAnsi="Symbol" w:hint="default"/>
@@ -28713,7 +29719,7 @@
       <w:lvlText w:val="o"/>
       <w:lvlJc w:val="left"/>
       <w:pPr>
-        <w:ind w:left="3660" w:hanging="360"/>
+        <w:ind w:left="4032" w:hanging="360"/>
       </w:pPr>
       <w:rPr>
         <w:rFonts w:ascii="Courier New" w:hAnsi="Courier New" w:cs="Courier New" w:hint="default"/>
@@ -28725,7 +29731,7 @@
       <w:lvlText w:val=""/>
       <w:lvlJc w:val="left"/>
       <w:pPr>
-        <w:ind w:left="4380" w:hanging="360"/>
+        <w:ind w:left="4752" w:hanging="360"/>
       </w:pPr>
       <w:rPr>
         <w:rFonts w:ascii="Wingdings" w:hAnsi="Wingdings" w:hint="default"/>
@@ -28737,7 +29743,7 @@
       <w:lvlText w:val=""/>
       <w:lvlJc w:val="left"/>
       <w:pPr>
-        <w:ind w:left="5100" w:hanging="360"/>
+        <w:ind w:left="5472" w:hanging="360"/>
       </w:pPr>
       <w:rPr>
         <w:rFonts w:ascii="Symbol" w:hAnsi="Symbol" w:hint="default"/>
@@ -28749,7 +29755,7 @@
       <w:lvlText w:val="o"/>
       <w:lvlJc w:val="left"/>
       <w:pPr>
-        <w:ind w:left="5820" w:hanging="360"/>
+        <w:ind w:left="6192" w:hanging="360"/>
       </w:pPr>
       <w:rPr>
         <w:rFonts w:ascii="Courier New" w:hAnsi="Courier New" w:cs="Courier New" w:hint="default"/>
@@ -28761,7 +29767,7 @@
       <w:lvlText w:val=""/>
       <w:lvlJc w:val="left"/>
       <w:pPr>
-        <w:ind w:left="6540" w:hanging="360"/>
+        <w:ind w:left="6912" w:hanging="360"/>
       </w:pPr>
       <w:rPr>
         <w:rFonts w:ascii="Wingdings" w:hAnsi="Wingdings" w:hint="default"/>
@@ -28769,6 +29775,119 @@
     </w:lvl>
   </w:abstractNum>
   <w:abstractNum w:abstractNumId="29" w15:restartNumberingAfterBreak="0">
+    <w:nsid w:val="77890B26"/>
+    <w:multiLevelType w:val="hybridMultilevel"/>
+    <w:tmpl w:val="E534A88E"/>
+    <w:lvl w:ilvl="0" w:tplc="04090001">
+      <w:start w:val="1"/>
+      <w:numFmt w:val="bullet"/>
+      <w:lvlText w:val=""/>
+      <w:lvlJc w:val="left"/>
+      <w:pPr>
+        <w:ind w:left="780" w:hanging="360"/>
+      </w:pPr>
+      <w:rPr>
+        <w:rFonts w:ascii="Symbol" w:hAnsi="Symbol" w:hint="default"/>
+      </w:rPr>
+    </w:lvl>
+    <w:lvl w:ilvl="1" w:tplc="04090003" w:tentative="1">
+      <w:start w:val="1"/>
+      <w:numFmt w:val="bullet"/>
+      <w:lvlText w:val="o"/>
+      <w:lvlJc w:val="left"/>
+      <w:pPr>
+        <w:ind w:left="1500" w:hanging="360"/>
+      </w:pPr>
+      <w:rPr>
+        <w:rFonts w:ascii="Courier New" w:hAnsi="Courier New" w:cs="Courier New" w:hint="default"/>
+      </w:rPr>
+    </w:lvl>
+    <w:lvl w:ilvl="2" w:tplc="04090005" w:tentative="1">
+      <w:start w:val="1"/>
+      <w:numFmt w:val="bullet"/>
+      <w:lvlText w:val=""/>
+      <w:lvlJc w:val="left"/>
+      <w:pPr>
+        <w:ind w:left="2220" w:hanging="360"/>
+      </w:pPr>
+      <w:rPr>
+        <w:rFonts w:ascii="Wingdings" w:hAnsi="Wingdings" w:hint="default"/>
+      </w:rPr>
+    </w:lvl>
+    <w:lvl w:ilvl="3" w:tplc="04090001" w:tentative="1">
+      <w:start w:val="1"/>
+      <w:numFmt w:val="bullet"/>
+      <w:lvlText w:val=""/>
+      <w:lvlJc w:val="left"/>
+      <w:pPr>
+        <w:ind w:left="2940" w:hanging="360"/>
+      </w:pPr>
+      <w:rPr>
+        <w:rFonts w:ascii="Symbol" w:hAnsi="Symbol" w:hint="default"/>
+      </w:rPr>
+    </w:lvl>
+    <w:lvl w:ilvl="4" w:tplc="04090003" w:tentative="1">
+      <w:start w:val="1"/>
+      <w:numFmt w:val="bullet"/>
+      <w:lvlText w:val="o"/>
+      <w:lvlJc w:val="left"/>
+      <w:pPr>
+        <w:ind w:left="3660" w:hanging="360"/>
+      </w:pPr>
+      <w:rPr>
+        <w:rFonts w:ascii="Courier New" w:hAnsi="Courier New" w:cs="Courier New" w:hint="default"/>
+      </w:rPr>
+    </w:lvl>
+    <w:lvl w:ilvl="5" w:tplc="04090005" w:tentative="1">
+      <w:start w:val="1"/>
+      <w:numFmt w:val="bullet"/>
+      <w:lvlText w:val=""/>
+      <w:lvlJc w:val="left"/>
+      <w:pPr>
+        <w:ind w:left="4380" w:hanging="360"/>
+      </w:pPr>
+      <w:rPr>
+        <w:rFonts w:ascii="Wingdings" w:hAnsi="Wingdings" w:hint="default"/>
+      </w:rPr>
+    </w:lvl>
+    <w:lvl w:ilvl="6" w:tplc="04090001" w:tentative="1">
+      <w:start w:val="1"/>
+      <w:numFmt w:val="bullet"/>
+      <w:lvlText w:val=""/>
+      <w:lvlJc w:val="left"/>
+      <w:pPr>
+        <w:ind w:left="5100" w:hanging="360"/>
+      </w:pPr>
+      <w:rPr>
+        <w:rFonts w:ascii="Symbol" w:hAnsi="Symbol" w:hint="default"/>
+      </w:rPr>
+    </w:lvl>
+    <w:lvl w:ilvl="7" w:tplc="04090003" w:tentative="1">
+      <w:start w:val="1"/>
+      <w:numFmt w:val="bullet"/>
+      <w:lvlText w:val="o"/>
+      <w:lvlJc w:val="left"/>
+      <w:pPr>
+        <w:ind w:left="5820" w:hanging="360"/>
+      </w:pPr>
+      <w:rPr>
+        <w:rFonts w:ascii="Courier New" w:hAnsi="Courier New" w:cs="Courier New" w:hint="default"/>
+      </w:rPr>
+    </w:lvl>
+    <w:lvl w:ilvl="8" w:tplc="04090005" w:tentative="1">
+      <w:start w:val="1"/>
+      <w:numFmt w:val="bullet"/>
+      <w:lvlText w:val=""/>
+      <w:lvlJc w:val="left"/>
+      <w:pPr>
+        <w:ind w:left="6540" w:hanging="360"/>
+      </w:pPr>
+      <w:rPr>
+        <w:rFonts w:ascii="Wingdings" w:hAnsi="Wingdings" w:hint="default"/>
+      </w:rPr>
+    </w:lvl>
+  </w:abstractNum>
+  <w:abstractNum w:abstractNumId="30" w15:restartNumberingAfterBreak="0">
     <w:nsid w:val="78E07F86"/>
     <w:multiLevelType w:val="hybridMultilevel"/>
     <w:tmpl w:val="FBF46F46"/>
@@ -28854,7 +29973,7 @@
       </w:pPr>
     </w:lvl>
   </w:abstractNum>
-  <w:abstractNum w:abstractNumId="30" w15:restartNumberingAfterBreak="0">
+  <w:abstractNum w:abstractNumId="31" w15:restartNumberingAfterBreak="0">
     <w:nsid w:val="7E3344CB"/>
     <w:multiLevelType w:val="hybridMultilevel"/>
     <w:tmpl w:val="BC269CEE"/>
@@ -28986,7 +30105,7 @@
     <w:abstractNumId w:val="18"/>
   </w:num>
   <w:num w:numId="7">
-    <w:abstractNumId w:val="27"/>
+    <w:abstractNumId w:val="28"/>
   </w:num>
   <w:num w:numId="8">
     <w:abstractNumId w:val="8"/>
@@ -28998,7 +30117,7 @@
     <w:abstractNumId w:val="3"/>
   </w:num>
   <w:num w:numId="11">
-    <w:abstractNumId w:val="28"/>
+    <w:abstractNumId w:val="29"/>
   </w:num>
   <w:num w:numId="12">
     <w:abstractNumId w:val="1"/>
@@ -29007,7 +30126,7 @@
     <w:abstractNumId w:val="6"/>
   </w:num>
   <w:num w:numId="14">
-    <w:abstractNumId w:val="25"/>
+    <w:abstractNumId w:val="26"/>
   </w:num>
   <w:num w:numId="15">
     <w:abstractNumId w:val="14"/>
@@ -29016,19 +30135,19 @@
     <w:abstractNumId w:val="4"/>
   </w:num>
   <w:num w:numId="17">
-    <w:abstractNumId w:val="23"/>
+    <w:abstractNumId w:val="24"/>
   </w:num>
   <w:num w:numId="18">
     <w:abstractNumId w:val="11"/>
   </w:num>
   <w:num w:numId="19">
-    <w:abstractNumId w:val="24"/>
+    <w:abstractNumId w:val="25"/>
   </w:num>
   <w:num w:numId="20">
     <w:abstractNumId w:val="21"/>
   </w:num>
   <w:num w:numId="21">
-    <w:abstractNumId w:val="30"/>
+    <w:abstractNumId w:val="31"/>
   </w:num>
   <w:num w:numId="22">
     <w:abstractNumId w:val="12"/>
@@ -29046,7 +30165,7 @@
     <w:abstractNumId w:val="5"/>
   </w:num>
   <w:num w:numId="27">
-    <w:abstractNumId w:val="26"/>
+    <w:abstractNumId w:val="27"/>
   </w:num>
   <w:num w:numId="28">
     <w:abstractNumId w:val="9"/>
@@ -29055,10 +30174,13 @@
     <w:abstractNumId w:val="17"/>
   </w:num>
   <w:num w:numId="30">
-    <w:abstractNumId w:val="29"/>
+    <w:abstractNumId w:val="30"/>
   </w:num>
   <w:num w:numId="31">
     <w:abstractNumId w:val="16"/>
+  </w:num>
+  <w:num w:numId="32">
+    <w:abstractNumId w:val="23"/>
   </w:num>
 </w:numbering>
 </file>
@@ -29706,7 +30828,6 @@
   <w:style w:type="character" w:default="1" w:styleId="DefaultParagraphFont">
     <w:name w:val="Default Paragraph Font"/>
     <w:uiPriority w:val="1"/>
-    <w:semiHidden/>
     <w:unhideWhenUsed/>
   </w:style>
   <w:style w:type="table" w:default="1" w:styleId="TableNormal">
@@ -30719,7 +31840,7 @@
 </file>
 
 <file path=customXml/itemProps1.xml><?xml version="1.0" encoding="utf-8"?>
-<ds:datastoreItem xmlns:ds="http://schemas.openxmlformats.org/officeDocument/2006/customXml" ds:itemID="{3C121694-96F2-4642-AAEB-1AF2492E908A}">
+<ds:datastoreItem xmlns:ds="http://schemas.openxmlformats.org/officeDocument/2006/customXml" ds:itemID="{4A9F7C1C-61AF-4AD0-BD92-B7E539E52A83}">
   <ds:schemaRefs>
     <ds:schemaRef ds:uri="http://schemas.openxmlformats.org/officeDocument/2006/bibliography"/>
   </ds:schemaRefs>

</xml_diff>